<commit_message>
Time zone + doc
</commit_message>
<xml_diff>
--- a/WorkItems/SFD/Java Dates_SFD.docx
+++ b/WorkItems/SFD/Java Dates_SFD.docx
@@ -90,7 +90,7 @@
       <w:r>
         <w:fldChar w:fldCharType="separate"/>
       </w:r>
-      <w:hyperlink w:anchor="_Toc107338274" w:history="1">
+      <w:hyperlink w:anchor="_Toc107346176" w:history="1">
         <w:r>
           <w:rPr>
             <w:rStyle w:val="Lienhypertexte"/>
@@ -117,7 +117,7 @@
             <w:noProof/>
             <w:webHidden/>
           </w:rPr>
-          <w:instrText xml:space="preserve"> PAGEREF _Toc107338274 \h </w:instrText>
+          <w:instrText xml:space="preserve"> PAGEREF _Toc107346176 \h </w:instrText>
         </w:r>
         <w:r>
           <w:rPr>
@@ -163,7 +163,7 @@
           <w:lang w:eastAsia="fr-FR"/>
         </w:rPr>
       </w:pPr>
-      <w:hyperlink w:anchor="_Toc107338275" w:history="1">
+      <w:hyperlink w:anchor="_Toc107346177" w:history="1">
         <w:r>
           <w:rPr>
             <w:rStyle w:val="Lienhypertexte"/>
@@ -190,7 +190,7 @@
             <w:noProof/>
             <w:webHidden/>
           </w:rPr>
-          <w:instrText xml:space="preserve"> PAGEREF _Toc107338275 \h </w:instrText>
+          <w:instrText xml:space="preserve"> PAGEREF _Toc107346177 \h </w:instrText>
         </w:r>
         <w:r>
           <w:rPr>
@@ -236,7 +236,7 @@
           <w:lang w:eastAsia="fr-FR"/>
         </w:rPr>
       </w:pPr>
-      <w:hyperlink w:anchor="_Toc107338276" w:history="1">
+      <w:hyperlink w:anchor="_Toc107346178" w:history="1">
         <w:r>
           <w:rPr>
             <w:rStyle w:val="Lienhypertexte"/>
@@ -263,7 +263,7 @@
             <w:noProof/>
             <w:webHidden/>
           </w:rPr>
-          <w:instrText xml:space="preserve"> PAGEREF _Toc107338276 \h </w:instrText>
+          <w:instrText xml:space="preserve"> PAGEREF _Toc107346178 \h </w:instrText>
         </w:r>
         <w:r>
           <w:rPr>
@@ -310,7 +310,7 @@
           <w:lang w:eastAsia="fr-FR"/>
         </w:rPr>
       </w:pPr>
-      <w:hyperlink w:anchor="_Toc107338277" w:history="1">
+      <w:hyperlink w:anchor="_Toc107346179" w:history="1">
         <w:r>
           <w:rPr>
             <w:rStyle w:val="Lienhypertexte"/>
@@ -337,7 +337,7 @@
             <w:noProof/>
             <w:webHidden/>
           </w:rPr>
-          <w:instrText xml:space="preserve"> PAGEREF _Toc107338277 \h </w:instrText>
+          <w:instrText xml:space="preserve"> PAGEREF _Toc107346179 \h </w:instrText>
         </w:r>
         <w:r>
           <w:rPr>
@@ -384,7 +384,7 @@
           <w:lang w:eastAsia="fr-FR"/>
         </w:rPr>
       </w:pPr>
-      <w:hyperlink w:anchor="_Toc107338278" w:history="1">
+      <w:hyperlink w:anchor="_Toc107346180" w:history="1">
         <w:r>
           <w:rPr>
             <w:rStyle w:val="Lienhypertexte"/>
@@ -427,7 +427,7 @@
             <w:noProof/>
             <w:webHidden/>
           </w:rPr>
-          <w:instrText xml:space="preserve"> PAGEREF _Toc107338278 \h </w:instrText>
+          <w:instrText xml:space="preserve"> PAGEREF _Toc107346180 \h </w:instrText>
         </w:r>
         <w:r>
           <w:rPr>
@@ -475,13 +475,14 @@
           <w:lang w:eastAsia="fr-FR"/>
         </w:rPr>
       </w:pPr>
-      <w:hyperlink w:anchor="_Toc107338279" w:history="1">
+      <w:hyperlink w:anchor="_Toc107346181" w:history="1">
         <w:r>
           <w:rPr>
             <w:rStyle w:val="Lienhypertexte"/>
             <w:noProof/>
-          </w:rPr>
-          <w:t>2. Format des dates</w:t>
+            <w:highlight w:val="yellow"/>
+          </w:rPr>
+          <w:t>2. Time Zone et ZoneID</w:t>
         </w:r>
         <w:r>
           <w:rPr>
@@ -502,7 +503,82 @@
             <w:noProof/>
             <w:webHidden/>
           </w:rPr>
-          <w:instrText xml:space="preserve"> PAGEREF _Toc107338279 \h </w:instrText>
+          <w:instrText xml:space="preserve"> PAGEREF _Toc107346181 \h </w:instrText>
+        </w:r>
+        <w:r>
+          <w:rPr>
+            <w:noProof/>
+            <w:webHidden/>
+          </w:rPr>
+        </w:r>
+        <w:r>
+          <w:rPr>
+            <w:noProof/>
+            <w:webHidden/>
+          </w:rPr>
+          <w:fldChar w:fldCharType="separate"/>
+        </w:r>
+        <w:r>
+          <w:rPr>
+            <w:noProof/>
+            <w:webHidden/>
+          </w:rPr>
+          <w:t>3</w:t>
+        </w:r>
+        <w:r>
+          <w:rPr>
+            <w:noProof/>
+            <w:webHidden/>
+          </w:rPr>
+          <w:fldChar w:fldCharType="end"/>
+        </w:r>
+      </w:hyperlink>
+    </w:p>
+    <w:p>
+      <w:pPr>
+        <w:pStyle w:val="TM1"/>
+        <w:tabs>
+          <w:tab w:val="right" w:leader="hyphen" w:pos="9062"/>
+        </w:tabs>
+        <w:rPr>
+          <w:rFonts w:eastAsiaTheme="minorEastAsia" w:cstheme="minorBidi"/>
+          <w:b w:val="0"/>
+          <w:bCs w:val="0"/>
+          <w:caps w:val="0"/>
+          <w:noProof/>
+          <w:sz w:val="22"/>
+          <w:szCs w:val="22"/>
+          <w:lang w:eastAsia="fr-FR"/>
+        </w:rPr>
+      </w:pPr>
+      <w:hyperlink w:anchor="_Toc107346182" w:history="1">
+        <w:r>
+          <w:rPr>
+            <w:rStyle w:val="Lienhypertexte"/>
+            <w:noProof/>
+          </w:rPr>
+          <w:t>3. Format des dates</w:t>
+        </w:r>
+        <w:r>
+          <w:rPr>
+            <w:noProof/>
+            <w:webHidden/>
+          </w:rPr>
+          <w:tab/>
+        </w:r>
+        <w:r>
+          <w:rPr>
+            <w:noProof/>
+            <w:webHidden/>
+          </w:rPr>
+          <w:fldChar w:fldCharType="begin"/>
+        </w:r>
+        <w:r>
+          <w:rPr>
+            <w:noProof/>
+            <w:webHidden/>
+          </w:rPr>
+          <w:instrText xml:space="preserve"> PAGEREF _Toc107346182 \h </w:instrText>
         </w:r>
         <w:r>
           <w:rPr>
@@ -548,13 +624,13 @@
           <w:lang w:eastAsia="fr-FR"/>
         </w:rPr>
       </w:pPr>
-      <w:hyperlink w:anchor="_Toc107338280" w:history="1">
+      <w:hyperlink w:anchor="_Toc107346183" w:history="1">
         <w:r>
           <w:rPr>
             <w:rStyle w:val="Lienhypertexte"/>
             <w:noProof/>
           </w:rPr>
-          <w:t>2.1. Class SimpleDateFormat</w:t>
+          <w:t>3.1. Class SimpleDateFormat</w:t>
         </w:r>
         <w:r>
           <w:rPr>
@@ -575,7 +651,7 @@
             <w:noProof/>
             <w:webHidden/>
           </w:rPr>
-          <w:instrText xml:space="preserve"> PAGEREF _Toc107338280 \h </w:instrText>
+          <w:instrText xml:space="preserve"> PAGEREF _Toc107346183 \h </w:instrText>
         </w:r>
         <w:r>
           <w:rPr>
@@ -622,13 +698,13 @@
           <w:lang w:eastAsia="fr-FR"/>
         </w:rPr>
       </w:pPr>
-      <w:hyperlink w:anchor="_Toc107338281" w:history="1">
+      <w:hyperlink w:anchor="_Toc107346184" w:history="1">
         <w:r>
           <w:rPr>
             <w:rStyle w:val="Lienhypertexte"/>
             <w:noProof/>
           </w:rPr>
-          <w:t>2.1.1. Date and Time Patterns</w:t>
+          <w:t>3.1.1. Date and Time Patterns</w:t>
         </w:r>
         <w:r>
           <w:rPr>
@@ -649,7 +725,7 @@
             <w:noProof/>
             <w:webHidden/>
           </w:rPr>
-          <w:instrText xml:space="preserve"> PAGEREF _Toc107338281 \h </w:instrText>
+          <w:instrText xml:space="preserve"> PAGEREF _Toc107346184 \h </w:instrText>
         </w:r>
         <w:r>
           <w:rPr>
@@ -696,13 +772,13 @@
           <w:lang w:eastAsia="fr-FR"/>
         </w:rPr>
       </w:pPr>
-      <w:hyperlink w:anchor="_Toc107338282" w:history="1">
+      <w:hyperlink w:anchor="_Toc107346185" w:history="1">
         <w:r>
           <w:rPr>
             <w:rStyle w:val="Lienhypertexte"/>
             <w:noProof/>
           </w:rPr>
-          <w:t>2.1.2. Exemples</w:t>
+          <w:t>3.1.2. Exemples</w:t>
         </w:r>
         <w:r>
           <w:rPr>
@@ -723,7 +799,7 @@
             <w:noProof/>
             <w:webHidden/>
           </w:rPr>
-          <w:instrText xml:space="preserve"> PAGEREF _Toc107338282 \h </w:instrText>
+          <w:instrText xml:space="preserve"> PAGEREF _Toc107346185 \h </w:instrText>
         </w:r>
         <w:r>
           <w:rPr>
@@ -769,13 +845,13 @@
           <w:lang w:eastAsia="fr-FR"/>
         </w:rPr>
       </w:pPr>
-      <w:hyperlink w:anchor="_Toc107338283" w:history="1">
+      <w:hyperlink w:anchor="_Toc107346186" w:history="1">
         <w:r>
           <w:rPr>
             <w:rStyle w:val="Lienhypertexte"/>
             <w:noProof/>
           </w:rPr>
-          <w:t>2.2. Class DateTimeFormatter</w:t>
+          <w:t>3.2. Class DateTimeFormatter</w:t>
         </w:r>
         <w:r>
           <w:rPr>
@@ -796,7 +872,7 @@
             <w:noProof/>
             <w:webHidden/>
           </w:rPr>
-          <w:instrText xml:space="preserve"> PAGEREF _Toc107338283 \h </w:instrText>
+          <w:instrText xml:space="preserve"> PAGEREF _Toc107346186 \h </w:instrText>
         </w:r>
         <w:r>
           <w:rPr>
@@ -843,13 +919,13 @@
           <w:lang w:eastAsia="fr-FR"/>
         </w:rPr>
       </w:pPr>
-      <w:hyperlink w:anchor="_Toc107338284" w:history="1">
+      <w:hyperlink w:anchor="_Toc107346187" w:history="1">
         <w:r>
           <w:rPr>
             <w:rStyle w:val="Lienhypertexte"/>
             <w:noProof/>
           </w:rPr>
-          <w:t>2.2.1. Predefined Formatters</w:t>
+          <w:t>3.2.1. Predefined Formatters</w:t>
         </w:r>
         <w:r>
           <w:rPr>
@@ -870,7 +946,7 @@
             <w:noProof/>
             <w:webHidden/>
           </w:rPr>
-          <w:instrText xml:space="preserve"> PAGEREF _Toc107338284 \h </w:instrText>
+          <w:instrText xml:space="preserve"> PAGEREF _Toc107346187 \h </w:instrText>
         </w:r>
         <w:r>
           <w:rPr>
@@ -917,14 +993,14 @@
           <w:lang w:eastAsia="fr-FR"/>
         </w:rPr>
       </w:pPr>
-      <w:hyperlink w:anchor="_Toc107338285" w:history="1">
+      <w:hyperlink w:anchor="_Toc107346188" w:history="1">
         <w:r>
           <w:rPr>
             <w:rStyle w:val="Lienhypertexte"/>
             <w:noProof/>
             <w:lang w:val="en-US"/>
           </w:rPr>
-          <w:t>2.2.2. Patterns for Formatting and Parsing</w:t>
+          <w:t>3.2.2. Patterns for Formatting and Parsing</w:t>
         </w:r>
         <w:r>
           <w:rPr>
@@ -945,7 +1021,7 @@
             <w:noProof/>
             <w:webHidden/>
           </w:rPr>
-          <w:instrText xml:space="preserve"> PAGEREF _Toc107338285 \h </w:instrText>
+          <w:instrText xml:space="preserve"> PAGEREF _Toc107346188 \h </w:instrText>
         </w:r>
         <w:r>
           <w:rPr>
@@ -993,13 +1069,13 @@
           <w:lang w:eastAsia="fr-FR"/>
         </w:rPr>
       </w:pPr>
-      <w:hyperlink w:anchor="_Toc107338286" w:history="1">
+      <w:hyperlink w:anchor="_Toc107346189" w:history="1">
         <w:r>
           <w:rPr>
             <w:rStyle w:val="Lienhypertexte"/>
             <w:noProof/>
           </w:rPr>
-          <w:t>3. Liste déroulante</w:t>
+          <w:t>4. Liste déroulante</w:t>
         </w:r>
         <w:r>
           <w:rPr>
@@ -1020,7 +1096,7 @@
             <w:noProof/>
             <w:webHidden/>
           </w:rPr>
-          <w:instrText xml:space="preserve"> PAGEREF _Toc107338286 \h </w:instrText>
+          <w:instrText xml:space="preserve"> PAGEREF _Toc107346189 \h </w:instrText>
         </w:r>
         <w:r>
           <w:rPr>
@@ -1066,13 +1142,13 @@
           <w:lang w:eastAsia="fr-FR"/>
         </w:rPr>
       </w:pPr>
-      <w:hyperlink w:anchor="_Toc107338287" w:history="1">
+      <w:hyperlink w:anchor="_Toc107346190" w:history="1">
         <w:r>
           <w:rPr>
             <w:rStyle w:val="Lienhypertexte"/>
             <w:noProof/>
           </w:rPr>
-          <w:t>3.1. Format des Dates</w:t>
+          <w:t>4.1. Format des Dates</w:t>
         </w:r>
         <w:r>
           <w:rPr>
@@ -1093,7 +1169,7 @@
             <w:noProof/>
             <w:webHidden/>
           </w:rPr>
-          <w:instrText xml:space="preserve"> PAGEREF _Toc107338287 \h </w:instrText>
+          <w:instrText xml:space="preserve"> PAGEREF _Toc107346190 \h </w:instrText>
         </w:r>
         <w:r>
           <w:rPr>
@@ -1141,13 +1217,13 @@
           <w:lang w:eastAsia="fr-FR"/>
         </w:rPr>
       </w:pPr>
-      <w:hyperlink w:anchor="_Toc107338288" w:history="1">
+      <w:hyperlink w:anchor="_Toc107346191" w:history="1">
         <w:r>
           <w:rPr>
             <w:rStyle w:val="Lienhypertexte"/>
             <w:noProof/>
           </w:rPr>
-          <w:t>4. JTabbedPane</w:t>
+          <w:t>5. JTabbedPane</w:t>
         </w:r>
         <w:r>
           <w:rPr>
@@ -1168,7 +1244,7 @@
             <w:noProof/>
             <w:webHidden/>
           </w:rPr>
-          <w:instrText xml:space="preserve"> PAGEREF _Toc107338288 \h </w:instrText>
+          <w:instrText xml:space="preserve"> PAGEREF _Toc107346191 \h </w:instrText>
         </w:r>
         <w:r>
           <w:rPr>
@@ -1216,13 +1292,13 @@
           <w:lang w:eastAsia="fr-FR"/>
         </w:rPr>
       </w:pPr>
-      <w:hyperlink w:anchor="_Toc107338289" w:history="1">
+      <w:hyperlink w:anchor="_Toc107346192" w:history="1">
         <w:r>
           <w:rPr>
             <w:rStyle w:val="Lienhypertexte"/>
             <w:noProof/>
           </w:rPr>
-          <w:t>5. Links</w:t>
+          <w:t>6. Links</w:t>
         </w:r>
         <w:r>
           <w:rPr>
@@ -1243,7 +1319,7 @@
             <w:noProof/>
             <w:webHidden/>
           </w:rPr>
-          <w:instrText xml:space="preserve"> PAGEREF _Toc107338289 \h </w:instrText>
+          <w:instrText xml:space="preserve"> PAGEREF _Toc107346192 \h </w:instrText>
         </w:r>
         <w:r>
           <w:rPr>
@@ -1283,19 +1359,13 @@
       <w:pPr>
         <w:pStyle w:val="Titre1"/>
       </w:pPr>
-      <w:bookmarkStart w:id="0" w:name="_Toc107338274"/>
+      <w:bookmarkStart w:id="0" w:name="_Toc107346176"/>
       <w:r>
         <w:lastRenderedPageBreak/>
         <w:t>Fuseau horaire</w:t>
       </w:r>
       <w:r>
-        <w:t xml:space="preserve"> (</w:t>
-      </w:r>
-      <w:r>
-        <w:t>Time zone</w:t>
-      </w:r>
-      <w:r>
-        <w:t>)</w:t>
+        <w:t xml:space="preserve"> (Time zone)</w:t>
       </w:r>
       <w:r>
         <w:t xml:space="preserve"> et </w:t>
@@ -1304,10 +1374,7 @@
         <w:t>Temps universel coordonné</w:t>
       </w:r>
       <w:r>
-        <w:t> </w:t>
-      </w:r>
-      <w:r>
-        <w:t>UTC</w:t>
+        <w:t> UTC</w:t>
       </w:r>
       <w:bookmarkEnd w:id="0"/>
     </w:p>
@@ -1315,7 +1382,7 @@
       <w:pPr>
         <w:pStyle w:val="Titre2"/>
       </w:pPr>
-      <w:bookmarkStart w:id="1" w:name="_Toc107338275"/>
+      <w:bookmarkStart w:id="1" w:name="_Toc107346177"/>
       <w:r>
         <w:t>Carte des fuseaux horaires</w:t>
       </w:r>
@@ -1386,14 +1453,27 @@
       <w:r>
         <w:t xml:space="preserve">Carte </w:t>
       </w:r>
-      <w:fldSimple w:instr=" SEQ Carte \* ARABIC ">
-        <w:r>
-          <w:rPr>
-            <w:noProof/>
-          </w:rPr>
-          <w:t>1</w:t>
-        </w:r>
-      </w:fldSimple>
+      <w:r>
+        <w:fldChar w:fldCharType="begin"/>
+      </w:r>
+      <w:r>
+        <w:instrText xml:space="preserve"> SEQ Carte \* ARABIC </w:instrText>
+      </w:r>
+      <w:r>
+        <w:fldChar w:fldCharType="separate"/>
+      </w:r>
+      <w:r>
+        <w:rPr>
+          <w:noProof/>
+        </w:rPr>
+        <w:t>1</w:t>
+      </w:r>
+      <w:r>
+        <w:rPr>
+          <w:noProof/>
+        </w:rPr>
+        <w:fldChar w:fldCharType="end"/>
+      </w:r>
       <w:r>
         <w:t xml:space="preserve"> Fuseaux horaires = </w:t>
       </w:r>
@@ -1414,12 +1494,9 @@
       <w:pPr>
         <w:pStyle w:val="Titre2"/>
       </w:pPr>
-      <w:bookmarkStart w:id="2" w:name="_Toc107338276"/>
-      <w:r>
-        <w:t>D</w:t>
-      </w:r>
-      <w:r>
-        <w:t>écalage du fuseau</w:t>
+      <w:bookmarkStart w:id="2" w:name="_Toc107346178"/>
+      <w:r>
+        <w:t>Décalage du fuseau</w:t>
       </w:r>
       <w:r>
         <w:t xml:space="preserve"> horaire</w:t>
@@ -1534,7 +1611,7 @@
       <w:pPr>
         <w:pStyle w:val="Titre3"/>
       </w:pPr>
-      <w:bookmarkStart w:id="3" w:name="_Toc107338277"/>
+      <w:bookmarkStart w:id="3" w:name="_Toc107346179"/>
       <w:r>
         <w:t>Pour une l</w:t>
       </w:r>
@@ -1550,7 +1627,7 @@
       <w:bookmarkEnd w:id="3"/>
     </w:p>
     <w:p>
-      <w:hyperlink r:id="rId9" w:history="1">
+      <w:hyperlink r:id="rId9" w:anchor="List_of_UTC_offsets" w:history="1">
         <w:r>
           <w:rPr>
             <w:rStyle w:val="Lienhypertexte"/>
@@ -1563,7 +1640,7 @@
       <w:pPr>
         <w:pStyle w:val="Titre3"/>
       </w:pPr>
-      <w:bookmarkStart w:id="4" w:name="_Toc107338278"/>
+      <w:bookmarkStart w:id="4" w:name="_Toc107346180"/>
       <w:r>
         <w:t>Pour une l</w:t>
       </w:r>
@@ -1597,7 +1674,32 @@
     </w:p>
     <w:p/>
     <w:p/>
-    <w:p/>
+    <w:p>
+      <w:pPr>
+        <w:pStyle w:val="Titre1"/>
+        <w:rPr>
+          <w:highlight w:val="yellow"/>
+        </w:rPr>
+      </w:pPr>
+      <w:bookmarkStart w:id="5" w:name="_Toc107346181"/>
+      <w:r>
+        <w:rPr>
+          <w:highlight w:val="yellow"/>
+        </w:rPr>
+        <w:t>Time Zone et ZoneID</w:t>
+      </w:r>
+      <w:bookmarkEnd w:id="5"/>
+    </w:p>
+    <w:p>
+      <w:hyperlink r:id="rId11" w:history="1">
+        <w:r>
+          <w:rPr>
+            <w:rStyle w:val="Lienhypertexte"/>
+          </w:rPr>
+          <w:t>https://devstory.net/13715/java-zoneid</w:t>
+        </w:r>
+      </w:hyperlink>
+    </w:p>
     <w:p/>
     <w:p/>
     <w:p/>
@@ -1605,17 +1707,17 @@
       <w:pPr>
         <w:pStyle w:val="Titre1"/>
       </w:pPr>
-      <w:bookmarkStart w:id="5" w:name="_Toc107338279"/>
+      <w:bookmarkStart w:id="6" w:name="_Toc107346182"/>
       <w:r>
         <w:t>Format des dates</w:t>
       </w:r>
-      <w:bookmarkEnd w:id="5"/>
+      <w:bookmarkEnd w:id="6"/>
     </w:p>
     <w:p>
       <w:pPr>
         <w:pStyle w:val="Titre2"/>
       </w:pPr>
-      <w:bookmarkStart w:id="6" w:name="_Toc107338280"/>
+      <w:bookmarkStart w:id="7" w:name="_Toc107346183"/>
       <w:r>
         <w:t xml:space="preserve">Class </w:t>
       </w:r>
@@ -1623,21 +1725,21 @@
       <w:r>
         <w:t>SimpleDateFormat</w:t>
       </w:r>
-      <w:bookmarkEnd w:id="6"/>
+      <w:bookmarkEnd w:id="7"/>
       <w:proofErr w:type="spellEnd"/>
     </w:p>
     <w:p>
       <w:pPr>
         <w:pStyle w:val="Titre3"/>
       </w:pPr>
-      <w:bookmarkStart w:id="7" w:name="_Toc107338281"/>
+      <w:bookmarkStart w:id="8" w:name="_Toc107346184"/>
       <w:r>
         <w:t>Date and Time Patterns</w:t>
       </w:r>
-      <w:bookmarkEnd w:id="7"/>
+      <w:bookmarkEnd w:id="8"/>
     </w:p>
     <w:p>
-      <w:hyperlink r:id="rId11" w:history="1">
+      <w:hyperlink r:id="rId12" w:history="1">
         <w:r>
           <w:rPr>
             <w:rStyle w:val="Lienhypertexte"/>
@@ -1949,7 +2051,7 @@
                 <w:lang w:eastAsia="fr-FR"/>
               </w:rPr>
             </w:pPr>
-            <w:hyperlink r:id="rId12" w:anchor="text" w:history="1">
+            <w:hyperlink r:id="rId13" w:anchor="text" w:history="1">
               <w:proofErr w:type="spellStart"/>
               <w:r>
                 <w:rPr>
@@ -2096,191 +2198,6 @@
           <w:tcPr>
             <w:tcW w:w="0" w:type="auto"/>
             <w:shd w:val="clear" w:color="auto" w:fill="EEEEFF"/>
-            <w:vAlign w:val="center"/>
-            <w:hideMark/>
-          </w:tcPr>
-          <w:p>
-            <w:pPr>
-              <w:spacing w:after="0" w:line="240" w:lineRule="auto"/>
-              <w:rPr>
-                <w:rFonts w:ascii="Times New Roman" w:eastAsia="Times New Roman" w:hAnsi="Times New Roman" w:cs="Times New Roman"/>
-                <w:sz w:val="24"/>
-                <w:szCs w:val="24"/>
-                <w:lang w:eastAsia="fr-FR"/>
-              </w:rPr>
-            </w:pPr>
-            <w:hyperlink r:id="rId13" w:anchor="year" w:history="1">
-              <w:proofErr w:type="spellStart"/>
-              <w:r>
-                <w:rPr>
-                  <w:rFonts w:ascii="Times New Roman" w:eastAsia="Times New Roman" w:hAnsi="Times New Roman" w:cs="Times New Roman"/>
-                  <w:color w:val="0000FF"/>
-                  <w:sz w:val="24"/>
-                  <w:szCs w:val="24"/>
-                  <w:u w:val="single"/>
-                  <w:lang w:eastAsia="fr-FR"/>
-                </w:rPr>
-                <w:t>Year</w:t>
-              </w:r>
-              <w:proofErr w:type="spellEnd"/>
-            </w:hyperlink>
-            <w:r>
-              <w:rPr>
-                <w:rFonts w:ascii="Times New Roman" w:eastAsia="Times New Roman" w:hAnsi="Times New Roman" w:cs="Times New Roman"/>
-                <w:sz w:val="24"/>
-                <w:szCs w:val="24"/>
-                <w:lang w:eastAsia="fr-FR"/>
-              </w:rPr>
-              <w:t xml:space="preserve"> </w:t>
-            </w:r>
-          </w:p>
-        </w:tc>
-        <w:tc>
-          <w:tcPr>
-            <w:tcW w:w="0" w:type="auto"/>
-            <w:shd w:val="clear" w:color="auto" w:fill="EEEEFF"/>
-            <w:vAlign w:val="center"/>
-            <w:hideMark/>
-          </w:tcPr>
-          <w:p>
-            <w:pPr>
-              <w:spacing w:after="0" w:line="240" w:lineRule="auto"/>
-              <w:rPr>
-                <w:rFonts w:ascii="Times New Roman" w:eastAsia="Times New Roman" w:hAnsi="Times New Roman" w:cs="Times New Roman"/>
-                <w:sz w:val="24"/>
-                <w:szCs w:val="24"/>
-                <w:lang w:eastAsia="fr-FR"/>
-              </w:rPr>
-            </w:pPr>
-            <w:r>
-              <w:rPr>
-                <w:rFonts w:ascii="Courier New" w:eastAsia="Times New Roman" w:hAnsi="Courier New" w:cs="Courier New"/>
-                <w:sz w:val="20"/>
-                <w:szCs w:val="20"/>
-                <w:lang w:eastAsia="fr-FR"/>
-              </w:rPr>
-              <w:t>1996</w:t>
-            </w:r>
-            <w:r>
-              <w:rPr>
-                <w:rFonts w:ascii="Times New Roman" w:eastAsia="Times New Roman" w:hAnsi="Times New Roman" w:cs="Times New Roman"/>
-                <w:sz w:val="24"/>
-                <w:szCs w:val="24"/>
-                <w:lang w:eastAsia="fr-FR"/>
-              </w:rPr>
-              <w:t xml:space="preserve">; </w:t>
-            </w:r>
-            <w:r>
-              <w:rPr>
-                <w:rFonts w:ascii="Courier New" w:eastAsia="Times New Roman" w:hAnsi="Courier New" w:cs="Courier New"/>
-                <w:sz w:val="20"/>
-                <w:szCs w:val="20"/>
-                <w:lang w:eastAsia="fr-FR"/>
-              </w:rPr>
-              <w:t>96</w:t>
-            </w:r>
-            <w:r>
-              <w:rPr>
-                <w:rFonts w:ascii="Times New Roman" w:eastAsia="Times New Roman" w:hAnsi="Times New Roman" w:cs="Times New Roman"/>
-                <w:sz w:val="24"/>
-                <w:szCs w:val="24"/>
-                <w:lang w:eastAsia="fr-FR"/>
-              </w:rPr>
-              <w:t xml:space="preserve"> </w:t>
-            </w:r>
-          </w:p>
-        </w:tc>
-      </w:tr>
-      <w:tr>
-        <w:trPr>
-          <w:tblCellSpacing w:w="22" w:type="dxa"/>
-        </w:trPr>
-        <w:tc>
-          <w:tcPr>
-            <w:tcW w:w="0" w:type="auto"/>
-            <w:vAlign w:val="center"/>
-            <w:hideMark/>
-          </w:tcPr>
-          <w:p>
-            <w:pPr>
-              <w:spacing w:after="0" w:line="240" w:lineRule="auto"/>
-              <w:rPr>
-                <w:rFonts w:ascii="Times New Roman" w:eastAsia="Times New Roman" w:hAnsi="Times New Roman" w:cs="Times New Roman"/>
-                <w:sz w:val="24"/>
-                <w:szCs w:val="24"/>
-                <w:lang w:eastAsia="fr-FR"/>
-              </w:rPr>
-            </w:pPr>
-            <w:r>
-              <w:rPr>
-                <w:rFonts w:ascii="Courier New" w:eastAsia="Times New Roman" w:hAnsi="Courier New" w:cs="Courier New"/>
-                <w:sz w:val="20"/>
-                <w:szCs w:val="20"/>
-                <w:lang w:eastAsia="fr-FR"/>
-              </w:rPr>
-              <w:t>Y</w:t>
-            </w:r>
-            <w:r>
-              <w:rPr>
-                <w:rFonts w:ascii="Times New Roman" w:eastAsia="Times New Roman" w:hAnsi="Times New Roman" w:cs="Times New Roman"/>
-                <w:sz w:val="24"/>
-                <w:szCs w:val="24"/>
-                <w:lang w:eastAsia="fr-FR"/>
-              </w:rPr>
-              <w:t xml:space="preserve"> </w:t>
-            </w:r>
-          </w:p>
-        </w:tc>
-        <w:tc>
-          <w:tcPr>
-            <w:tcW w:w="0" w:type="auto"/>
-            <w:vAlign w:val="center"/>
-            <w:hideMark/>
-          </w:tcPr>
-          <w:p>
-            <w:pPr>
-              <w:spacing w:after="0" w:line="240" w:lineRule="auto"/>
-              <w:rPr>
-                <w:rFonts w:ascii="Times New Roman" w:eastAsia="Times New Roman" w:hAnsi="Times New Roman" w:cs="Times New Roman"/>
-                <w:sz w:val="24"/>
-                <w:szCs w:val="24"/>
-                <w:lang w:eastAsia="fr-FR"/>
-              </w:rPr>
-            </w:pPr>
-            <w:r>
-              <w:rPr>
-                <w:rFonts w:ascii="Times New Roman" w:eastAsia="Times New Roman" w:hAnsi="Times New Roman" w:cs="Times New Roman"/>
-                <w:sz w:val="24"/>
-                <w:szCs w:val="24"/>
-                <w:lang w:eastAsia="fr-FR"/>
-              </w:rPr>
-              <w:t xml:space="preserve">Week </w:t>
-            </w:r>
-            <w:proofErr w:type="spellStart"/>
-            <w:r>
-              <w:rPr>
-                <w:rFonts w:ascii="Times New Roman" w:eastAsia="Times New Roman" w:hAnsi="Times New Roman" w:cs="Times New Roman"/>
-                <w:sz w:val="24"/>
-                <w:szCs w:val="24"/>
-                <w:lang w:eastAsia="fr-FR"/>
-              </w:rPr>
-              <w:t>year</w:t>
-            </w:r>
-            <w:proofErr w:type="spellEnd"/>
-            <w:r>
-              <w:rPr>
-                <w:rFonts w:ascii="Times New Roman" w:eastAsia="Times New Roman" w:hAnsi="Times New Roman" w:cs="Times New Roman"/>
-                <w:sz w:val="24"/>
-                <w:szCs w:val="24"/>
-                <w:lang w:eastAsia="fr-FR"/>
-              </w:rPr>
-              <w:t xml:space="preserve"> </w:t>
-            </w:r>
-          </w:p>
-        </w:tc>
-        <w:tc>
-          <w:tcPr>
-            <w:tcW w:w="0" w:type="auto"/>
             <w:vAlign w:val="center"/>
             <w:hideMark/>
           </w:tcPr>
@@ -2323,6 +2240,7 @@
         <w:tc>
           <w:tcPr>
             <w:tcW w:w="0" w:type="auto"/>
+            <w:shd w:val="clear" w:color="auto" w:fill="EEEEFF"/>
             <w:vAlign w:val="center"/>
             <w:hideMark/>
           </w:tcPr>
@@ -2343,7 +2261,7 @@
                 <w:szCs w:val="20"/>
                 <w:lang w:eastAsia="fr-FR"/>
               </w:rPr>
-              <w:t>2009</w:t>
+              <w:t>1996</w:t>
             </w:r>
             <w:r>
               <w:rPr>
@@ -2361,7 +2279,7 @@
                 <w:szCs w:val="20"/>
                 <w:lang w:eastAsia="fr-FR"/>
               </w:rPr>
-              <w:t>09</w:t>
+              <w:t>96</w:t>
             </w:r>
             <w:r>
               <w:rPr>
@@ -2382,7 +2300,6 @@
         <w:tc>
           <w:tcPr>
             <w:tcW w:w="0" w:type="auto"/>
-            <w:shd w:val="clear" w:color="auto" w:fill="EEEEFF"/>
             <w:vAlign w:val="center"/>
             <w:hideMark/>
           </w:tcPr>
@@ -2403,7 +2320,7 @@
                 <w:szCs w:val="20"/>
                 <w:lang w:eastAsia="fr-FR"/>
               </w:rPr>
-              <w:t>M</w:t>
+              <w:t>Y</w:t>
             </w:r>
             <w:r>
               <w:rPr>
@@ -2416,6 +2333,154 @@
             </w:r>
           </w:p>
         </w:tc>
+        <w:tc>
+          <w:tcPr>
+            <w:tcW w:w="0" w:type="auto"/>
+            <w:vAlign w:val="center"/>
+            <w:hideMark/>
+          </w:tcPr>
+          <w:p>
+            <w:pPr>
+              <w:spacing w:after="0" w:line="240" w:lineRule="auto"/>
+              <w:rPr>
+                <w:rFonts w:ascii="Times New Roman" w:eastAsia="Times New Roman" w:hAnsi="Times New Roman" w:cs="Times New Roman"/>
+                <w:sz w:val="24"/>
+                <w:szCs w:val="24"/>
+                <w:lang w:eastAsia="fr-FR"/>
+              </w:rPr>
+            </w:pPr>
+            <w:r>
+              <w:rPr>
+                <w:rFonts w:ascii="Times New Roman" w:eastAsia="Times New Roman" w:hAnsi="Times New Roman" w:cs="Times New Roman"/>
+                <w:sz w:val="24"/>
+                <w:szCs w:val="24"/>
+                <w:lang w:eastAsia="fr-FR"/>
+              </w:rPr>
+              <w:t xml:space="preserve">Week </w:t>
+            </w:r>
+            <w:proofErr w:type="spellStart"/>
+            <w:r>
+              <w:rPr>
+                <w:rFonts w:ascii="Times New Roman" w:eastAsia="Times New Roman" w:hAnsi="Times New Roman" w:cs="Times New Roman"/>
+                <w:sz w:val="24"/>
+                <w:szCs w:val="24"/>
+                <w:lang w:eastAsia="fr-FR"/>
+              </w:rPr>
+              <w:t>year</w:t>
+            </w:r>
+            <w:proofErr w:type="spellEnd"/>
+            <w:r>
+              <w:rPr>
+                <w:rFonts w:ascii="Times New Roman" w:eastAsia="Times New Roman" w:hAnsi="Times New Roman" w:cs="Times New Roman"/>
+                <w:sz w:val="24"/>
+                <w:szCs w:val="24"/>
+                <w:lang w:eastAsia="fr-FR"/>
+              </w:rPr>
+              <w:t xml:space="preserve"> </w:t>
+            </w:r>
+          </w:p>
+        </w:tc>
+        <w:tc>
+          <w:tcPr>
+            <w:tcW w:w="0" w:type="auto"/>
+            <w:vAlign w:val="center"/>
+            <w:hideMark/>
+          </w:tcPr>
+          <w:p>
+            <w:pPr>
+              <w:spacing w:after="0" w:line="240" w:lineRule="auto"/>
+              <w:rPr>
+                <w:rFonts w:ascii="Times New Roman" w:eastAsia="Times New Roman" w:hAnsi="Times New Roman" w:cs="Times New Roman"/>
+                <w:sz w:val="24"/>
+                <w:szCs w:val="24"/>
+                <w:lang w:eastAsia="fr-FR"/>
+              </w:rPr>
+            </w:pPr>
+            <w:hyperlink r:id="rId15" w:anchor="year" w:history="1">
+              <w:proofErr w:type="spellStart"/>
+              <w:r>
+                <w:rPr>
+                  <w:rFonts w:ascii="Times New Roman" w:eastAsia="Times New Roman" w:hAnsi="Times New Roman" w:cs="Times New Roman"/>
+                  <w:color w:val="0000FF"/>
+                  <w:sz w:val="24"/>
+                  <w:szCs w:val="24"/>
+                  <w:u w:val="single"/>
+                  <w:lang w:eastAsia="fr-FR"/>
+                </w:rPr>
+                <w:t>Year</w:t>
+              </w:r>
+              <w:proofErr w:type="spellEnd"/>
+            </w:hyperlink>
+            <w:r>
+              <w:rPr>
+                <w:rFonts w:ascii="Times New Roman" w:eastAsia="Times New Roman" w:hAnsi="Times New Roman" w:cs="Times New Roman"/>
+                <w:sz w:val="24"/>
+                <w:szCs w:val="24"/>
+                <w:lang w:eastAsia="fr-FR"/>
+              </w:rPr>
+              <w:t xml:space="preserve"> </w:t>
+            </w:r>
+          </w:p>
+        </w:tc>
+        <w:tc>
+          <w:tcPr>
+            <w:tcW w:w="0" w:type="auto"/>
+            <w:vAlign w:val="center"/>
+            <w:hideMark/>
+          </w:tcPr>
+          <w:p>
+            <w:pPr>
+              <w:spacing w:after="0" w:line="240" w:lineRule="auto"/>
+              <w:rPr>
+                <w:rFonts w:ascii="Times New Roman" w:eastAsia="Times New Roman" w:hAnsi="Times New Roman" w:cs="Times New Roman"/>
+                <w:sz w:val="24"/>
+                <w:szCs w:val="24"/>
+                <w:lang w:eastAsia="fr-FR"/>
+              </w:rPr>
+            </w:pPr>
+            <w:r>
+              <w:rPr>
+                <w:rFonts w:ascii="Courier New" w:eastAsia="Times New Roman" w:hAnsi="Courier New" w:cs="Courier New"/>
+                <w:sz w:val="20"/>
+                <w:szCs w:val="20"/>
+                <w:lang w:eastAsia="fr-FR"/>
+              </w:rPr>
+              <w:t>2009</w:t>
+            </w:r>
+            <w:r>
+              <w:rPr>
+                <w:rFonts w:ascii="Times New Roman" w:eastAsia="Times New Roman" w:hAnsi="Times New Roman" w:cs="Times New Roman"/>
+                <w:sz w:val="24"/>
+                <w:szCs w:val="24"/>
+                <w:lang w:eastAsia="fr-FR"/>
+              </w:rPr>
+              <w:t xml:space="preserve">; </w:t>
+            </w:r>
+            <w:r>
+              <w:rPr>
+                <w:rFonts w:ascii="Courier New" w:eastAsia="Times New Roman" w:hAnsi="Courier New" w:cs="Courier New"/>
+                <w:sz w:val="20"/>
+                <w:szCs w:val="20"/>
+                <w:lang w:eastAsia="fr-FR"/>
+              </w:rPr>
+              <w:t>09</w:t>
+            </w:r>
+            <w:r>
+              <w:rPr>
+                <w:rFonts w:ascii="Times New Roman" w:eastAsia="Times New Roman" w:hAnsi="Times New Roman" w:cs="Times New Roman"/>
+                <w:sz w:val="24"/>
+                <w:szCs w:val="24"/>
+                <w:lang w:eastAsia="fr-FR"/>
+              </w:rPr>
+              <w:t xml:space="preserve"> </w:t>
+            </w:r>
+          </w:p>
+        </w:tc>
+      </w:tr>
+      <w:tr>
+        <w:trPr>
+          <w:tblCellSpacing w:w="22" w:type="dxa"/>
+        </w:trPr>
         <w:tc>
           <w:tcPr>
             <w:tcW w:w="0" w:type="auto"/>
@@ -2433,37 +2498,15 @@
                 <w:lang w:eastAsia="fr-FR"/>
               </w:rPr>
             </w:pPr>
-            <w:proofErr w:type="spellStart"/>
-            <w:r>
-              <w:rPr>
-                <w:rFonts w:ascii="Times New Roman" w:eastAsia="Times New Roman" w:hAnsi="Times New Roman" w:cs="Times New Roman"/>
-                <w:sz w:val="24"/>
-                <w:szCs w:val="24"/>
-                <w:lang w:eastAsia="fr-FR"/>
-              </w:rPr>
-              <w:t>Month</w:t>
-            </w:r>
-            <w:proofErr w:type="spellEnd"/>
-            <w:r>
-              <w:rPr>
-                <w:rFonts w:ascii="Times New Roman" w:eastAsia="Times New Roman" w:hAnsi="Times New Roman" w:cs="Times New Roman"/>
-                <w:sz w:val="24"/>
-                <w:szCs w:val="24"/>
-                <w:lang w:eastAsia="fr-FR"/>
-              </w:rPr>
-              <w:t xml:space="preserve"> in </w:t>
-            </w:r>
-            <w:proofErr w:type="spellStart"/>
-            <w:r>
-              <w:rPr>
-                <w:rFonts w:ascii="Times New Roman" w:eastAsia="Times New Roman" w:hAnsi="Times New Roman" w:cs="Times New Roman"/>
-                <w:sz w:val="24"/>
-                <w:szCs w:val="24"/>
-                <w:lang w:eastAsia="fr-FR"/>
-              </w:rPr>
-              <w:t>year</w:t>
-            </w:r>
-            <w:proofErr w:type="spellEnd"/>
+            <w:r>
+              <w:rPr>
+                <w:rFonts w:ascii="Courier New" w:eastAsia="Times New Roman" w:hAnsi="Courier New" w:cs="Courier New"/>
+                <w:sz w:val="20"/>
+                <w:szCs w:val="20"/>
+                <w:lang w:eastAsia="fr-FR"/>
+              </w:rPr>
+              <w:t>M</w:t>
+            </w:r>
             <w:r>
               <w:rPr>
                 <w:rFonts w:ascii="Times New Roman" w:eastAsia="Times New Roman" w:hAnsi="Times New Roman" w:cs="Times New Roman"/>
@@ -2492,7 +2535,66 @@
                 <w:lang w:eastAsia="fr-FR"/>
               </w:rPr>
             </w:pPr>
-            <w:hyperlink r:id="rId15" w:anchor="month" w:history="1">
+            <w:proofErr w:type="spellStart"/>
+            <w:r>
+              <w:rPr>
+                <w:rFonts w:ascii="Times New Roman" w:eastAsia="Times New Roman" w:hAnsi="Times New Roman" w:cs="Times New Roman"/>
+                <w:sz w:val="24"/>
+                <w:szCs w:val="24"/>
+                <w:lang w:eastAsia="fr-FR"/>
+              </w:rPr>
+              <w:t>Month</w:t>
+            </w:r>
+            <w:proofErr w:type="spellEnd"/>
+            <w:r>
+              <w:rPr>
+                <w:rFonts w:ascii="Times New Roman" w:eastAsia="Times New Roman" w:hAnsi="Times New Roman" w:cs="Times New Roman"/>
+                <w:sz w:val="24"/>
+                <w:szCs w:val="24"/>
+                <w:lang w:eastAsia="fr-FR"/>
+              </w:rPr>
+              <w:t xml:space="preserve"> in </w:t>
+            </w:r>
+            <w:proofErr w:type="spellStart"/>
+            <w:r>
+              <w:rPr>
+                <w:rFonts w:ascii="Times New Roman" w:eastAsia="Times New Roman" w:hAnsi="Times New Roman" w:cs="Times New Roman"/>
+                <w:sz w:val="24"/>
+                <w:szCs w:val="24"/>
+                <w:lang w:eastAsia="fr-FR"/>
+              </w:rPr>
+              <w:t>year</w:t>
+            </w:r>
+            <w:proofErr w:type="spellEnd"/>
+            <w:r>
+              <w:rPr>
+                <w:rFonts w:ascii="Times New Roman" w:eastAsia="Times New Roman" w:hAnsi="Times New Roman" w:cs="Times New Roman"/>
+                <w:sz w:val="24"/>
+                <w:szCs w:val="24"/>
+                <w:lang w:eastAsia="fr-FR"/>
+              </w:rPr>
+              <w:t xml:space="preserve"> </w:t>
+            </w:r>
+          </w:p>
+        </w:tc>
+        <w:tc>
+          <w:tcPr>
+            <w:tcW w:w="0" w:type="auto"/>
+            <w:shd w:val="clear" w:color="auto" w:fill="EEEEFF"/>
+            <w:vAlign w:val="center"/>
+            <w:hideMark/>
+          </w:tcPr>
+          <w:p>
+            <w:pPr>
+              <w:spacing w:after="0" w:line="240" w:lineRule="auto"/>
+              <w:rPr>
+                <w:rFonts w:ascii="Times New Roman" w:eastAsia="Times New Roman" w:hAnsi="Times New Roman" w:cs="Times New Roman"/>
+                <w:sz w:val="24"/>
+                <w:szCs w:val="24"/>
+                <w:lang w:eastAsia="fr-FR"/>
+              </w:rPr>
+            </w:pPr>
+            <w:hyperlink r:id="rId16" w:anchor="month" w:history="1">
               <w:proofErr w:type="spellStart"/>
               <w:r>
                 <w:rPr>
@@ -2684,175 +2786,6 @@
         <w:tc>
           <w:tcPr>
             <w:tcW w:w="0" w:type="auto"/>
-            <w:vAlign w:val="center"/>
-            <w:hideMark/>
-          </w:tcPr>
-          <w:p>
-            <w:pPr>
-              <w:spacing w:after="0" w:line="240" w:lineRule="auto"/>
-              <w:rPr>
-                <w:rFonts w:ascii="Times New Roman" w:eastAsia="Times New Roman" w:hAnsi="Times New Roman" w:cs="Times New Roman"/>
-                <w:sz w:val="24"/>
-                <w:szCs w:val="24"/>
-                <w:lang w:eastAsia="fr-FR"/>
-              </w:rPr>
-            </w:pPr>
-            <w:hyperlink r:id="rId16" w:anchor="number" w:history="1">
-              <w:proofErr w:type="spellStart"/>
-              <w:r>
-                <w:rPr>
-                  <w:rFonts w:ascii="Times New Roman" w:eastAsia="Times New Roman" w:hAnsi="Times New Roman" w:cs="Times New Roman"/>
-                  <w:color w:val="0000FF"/>
-                  <w:sz w:val="24"/>
-                  <w:szCs w:val="24"/>
-                  <w:u w:val="single"/>
-                  <w:lang w:eastAsia="fr-FR"/>
-                </w:rPr>
-                <w:t>Number</w:t>
-              </w:r>
-              <w:proofErr w:type="spellEnd"/>
-            </w:hyperlink>
-            <w:r>
-              <w:rPr>
-                <w:rFonts w:ascii="Times New Roman" w:eastAsia="Times New Roman" w:hAnsi="Times New Roman" w:cs="Times New Roman"/>
-                <w:sz w:val="24"/>
-                <w:szCs w:val="24"/>
-                <w:lang w:eastAsia="fr-FR"/>
-              </w:rPr>
-              <w:t xml:space="preserve"> </w:t>
-            </w:r>
-          </w:p>
-        </w:tc>
-        <w:tc>
-          <w:tcPr>
-            <w:tcW w:w="0" w:type="auto"/>
-            <w:vAlign w:val="center"/>
-            <w:hideMark/>
-          </w:tcPr>
-          <w:p>
-            <w:pPr>
-              <w:spacing w:after="0" w:line="240" w:lineRule="auto"/>
-              <w:rPr>
-                <w:rFonts w:ascii="Times New Roman" w:eastAsia="Times New Roman" w:hAnsi="Times New Roman" w:cs="Times New Roman"/>
-                <w:sz w:val="24"/>
-                <w:szCs w:val="24"/>
-                <w:lang w:eastAsia="fr-FR"/>
-              </w:rPr>
-            </w:pPr>
-            <w:r>
-              <w:rPr>
-                <w:rFonts w:ascii="Courier New" w:eastAsia="Times New Roman" w:hAnsi="Courier New" w:cs="Courier New"/>
-                <w:sz w:val="20"/>
-                <w:szCs w:val="20"/>
-                <w:lang w:eastAsia="fr-FR"/>
-              </w:rPr>
-              <w:t>27</w:t>
-            </w:r>
-            <w:r>
-              <w:rPr>
-                <w:rFonts w:ascii="Times New Roman" w:eastAsia="Times New Roman" w:hAnsi="Times New Roman" w:cs="Times New Roman"/>
-                <w:sz w:val="24"/>
-                <w:szCs w:val="24"/>
-                <w:lang w:eastAsia="fr-FR"/>
-              </w:rPr>
-              <w:t xml:space="preserve"> </w:t>
-            </w:r>
-          </w:p>
-        </w:tc>
-      </w:tr>
-      <w:tr>
-        <w:trPr>
-          <w:tblCellSpacing w:w="22" w:type="dxa"/>
-        </w:trPr>
-        <w:tc>
-          <w:tcPr>
-            <w:tcW w:w="0" w:type="auto"/>
-            <w:shd w:val="clear" w:color="auto" w:fill="EEEEFF"/>
-            <w:vAlign w:val="center"/>
-            <w:hideMark/>
-          </w:tcPr>
-          <w:p>
-            <w:pPr>
-              <w:spacing w:after="0" w:line="240" w:lineRule="auto"/>
-              <w:rPr>
-                <w:rFonts w:ascii="Times New Roman" w:eastAsia="Times New Roman" w:hAnsi="Times New Roman" w:cs="Times New Roman"/>
-                <w:sz w:val="24"/>
-                <w:szCs w:val="24"/>
-                <w:lang w:eastAsia="fr-FR"/>
-              </w:rPr>
-            </w:pPr>
-            <w:r>
-              <w:rPr>
-                <w:rFonts w:ascii="Courier New" w:eastAsia="Times New Roman" w:hAnsi="Courier New" w:cs="Courier New"/>
-                <w:sz w:val="20"/>
-                <w:szCs w:val="20"/>
-                <w:lang w:eastAsia="fr-FR"/>
-              </w:rPr>
-              <w:t>W</w:t>
-            </w:r>
-            <w:r>
-              <w:rPr>
-                <w:rFonts w:ascii="Times New Roman" w:eastAsia="Times New Roman" w:hAnsi="Times New Roman" w:cs="Times New Roman"/>
-                <w:sz w:val="24"/>
-                <w:szCs w:val="24"/>
-                <w:lang w:eastAsia="fr-FR"/>
-              </w:rPr>
-              <w:t xml:space="preserve"> </w:t>
-            </w:r>
-          </w:p>
-        </w:tc>
-        <w:tc>
-          <w:tcPr>
-            <w:tcW w:w="0" w:type="auto"/>
-            <w:shd w:val="clear" w:color="auto" w:fill="EEEEFF"/>
-            <w:vAlign w:val="center"/>
-            <w:hideMark/>
-          </w:tcPr>
-          <w:p>
-            <w:pPr>
-              <w:spacing w:after="0" w:line="240" w:lineRule="auto"/>
-              <w:rPr>
-                <w:rFonts w:ascii="Times New Roman" w:eastAsia="Times New Roman" w:hAnsi="Times New Roman" w:cs="Times New Roman"/>
-                <w:sz w:val="24"/>
-                <w:szCs w:val="24"/>
-                <w:lang w:eastAsia="fr-FR"/>
-              </w:rPr>
-            </w:pPr>
-            <w:r>
-              <w:rPr>
-                <w:rFonts w:ascii="Times New Roman" w:eastAsia="Times New Roman" w:hAnsi="Times New Roman" w:cs="Times New Roman"/>
-                <w:sz w:val="24"/>
-                <w:szCs w:val="24"/>
-                <w:lang w:eastAsia="fr-FR"/>
-              </w:rPr>
-              <w:t xml:space="preserve">Week in </w:t>
-            </w:r>
-            <w:proofErr w:type="spellStart"/>
-            <w:r>
-              <w:rPr>
-                <w:rFonts w:ascii="Times New Roman" w:eastAsia="Times New Roman" w:hAnsi="Times New Roman" w:cs="Times New Roman"/>
-                <w:sz w:val="24"/>
-                <w:szCs w:val="24"/>
-                <w:lang w:eastAsia="fr-FR"/>
-              </w:rPr>
-              <w:t>month</w:t>
-            </w:r>
-            <w:proofErr w:type="spellEnd"/>
-            <w:r>
-              <w:rPr>
-                <w:rFonts w:ascii="Times New Roman" w:eastAsia="Times New Roman" w:hAnsi="Times New Roman" w:cs="Times New Roman"/>
-                <w:sz w:val="24"/>
-                <w:szCs w:val="24"/>
-                <w:lang w:eastAsia="fr-FR"/>
-              </w:rPr>
-              <w:t xml:space="preserve"> </w:t>
-            </w:r>
-          </w:p>
-        </w:tc>
-        <w:tc>
-          <w:tcPr>
-            <w:tcW w:w="0" w:type="auto"/>
-            <w:shd w:val="clear" w:color="auto" w:fill="EEEEFF"/>
             <w:vAlign w:val="center"/>
             <w:hideMark/>
           </w:tcPr>
@@ -2895,7 +2828,6 @@
         <w:tc>
           <w:tcPr>
             <w:tcW w:w="0" w:type="auto"/>
-            <w:shd w:val="clear" w:color="auto" w:fill="EEEEFF"/>
             <w:vAlign w:val="center"/>
             <w:hideMark/>
           </w:tcPr>
@@ -2916,7 +2848,7 @@
                 <w:szCs w:val="20"/>
                 <w:lang w:eastAsia="fr-FR"/>
               </w:rPr>
-              <w:t>2</w:t>
+              <w:t>27</w:t>
             </w:r>
             <w:r>
               <w:rPr>
@@ -2937,6 +2869,7 @@
         <w:tc>
           <w:tcPr>
             <w:tcW w:w="0" w:type="auto"/>
+            <w:shd w:val="clear" w:color="auto" w:fill="EEEEFF"/>
             <w:vAlign w:val="center"/>
             <w:hideMark/>
           </w:tcPr>
@@ -2957,7 +2890,7 @@
                 <w:szCs w:val="20"/>
                 <w:lang w:eastAsia="fr-FR"/>
               </w:rPr>
-              <w:t>D</w:t>
+              <w:t>W</w:t>
             </w:r>
             <w:r>
               <w:rPr>
@@ -2973,27 +2906,28 @@
         <w:tc>
           <w:tcPr>
             <w:tcW w:w="0" w:type="auto"/>
-            <w:vAlign w:val="center"/>
-            <w:hideMark/>
-          </w:tcPr>
-          <w:p>
-            <w:pPr>
-              <w:spacing w:after="0" w:line="240" w:lineRule="auto"/>
-              <w:rPr>
-                <w:rFonts w:ascii="Times New Roman" w:eastAsia="Times New Roman" w:hAnsi="Times New Roman" w:cs="Times New Roman"/>
-                <w:sz w:val="24"/>
-                <w:szCs w:val="24"/>
-                <w:lang w:eastAsia="fr-FR"/>
-              </w:rPr>
-            </w:pPr>
-            <w:r>
-              <w:rPr>
-                <w:rFonts w:ascii="Times New Roman" w:eastAsia="Times New Roman" w:hAnsi="Times New Roman" w:cs="Times New Roman"/>
-                <w:sz w:val="24"/>
-                <w:szCs w:val="24"/>
-                <w:lang w:eastAsia="fr-FR"/>
-              </w:rPr>
-              <w:t xml:space="preserve">Day in </w:t>
+            <w:shd w:val="clear" w:color="auto" w:fill="EEEEFF"/>
+            <w:vAlign w:val="center"/>
+            <w:hideMark/>
+          </w:tcPr>
+          <w:p>
+            <w:pPr>
+              <w:spacing w:after="0" w:line="240" w:lineRule="auto"/>
+              <w:rPr>
+                <w:rFonts w:ascii="Times New Roman" w:eastAsia="Times New Roman" w:hAnsi="Times New Roman" w:cs="Times New Roman"/>
+                <w:sz w:val="24"/>
+                <w:szCs w:val="24"/>
+                <w:lang w:eastAsia="fr-FR"/>
+              </w:rPr>
+            </w:pPr>
+            <w:r>
+              <w:rPr>
+                <w:rFonts w:ascii="Times New Roman" w:eastAsia="Times New Roman" w:hAnsi="Times New Roman" w:cs="Times New Roman"/>
+                <w:sz w:val="24"/>
+                <w:szCs w:val="24"/>
+                <w:lang w:eastAsia="fr-FR"/>
+              </w:rPr>
+              <w:t xml:space="preserve">Week in </w:t>
             </w:r>
             <w:proofErr w:type="spellStart"/>
             <w:r>
@@ -3003,7 +2937,7 @@
                 <w:szCs w:val="24"/>
                 <w:lang w:eastAsia="fr-FR"/>
               </w:rPr>
-              <w:t>year</w:t>
+              <w:t>month</w:t>
             </w:r>
             <w:proofErr w:type="spellEnd"/>
             <w:r>
@@ -3020,6 +2954,7 @@
         <w:tc>
           <w:tcPr>
             <w:tcW w:w="0" w:type="auto"/>
+            <w:shd w:val="clear" w:color="auto" w:fill="EEEEFF"/>
             <w:vAlign w:val="center"/>
             <w:hideMark/>
           </w:tcPr>
@@ -3062,6 +2997,7 @@
         <w:tc>
           <w:tcPr>
             <w:tcW w:w="0" w:type="auto"/>
+            <w:shd w:val="clear" w:color="auto" w:fill="EEEEFF"/>
             <w:vAlign w:val="center"/>
             <w:hideMark/>
           </w:tcPr>
@@ -3082,7 +3018,7 @@
                 <w:szCs w:val="20"/>
                 <w:lang w:eastAsia="fr-FR"/>
               </w:rPr>
-              <w:t>189</w:t>
+              <w:t>2</w:t>
             </w:r>
             <w:r>
               <w:rPr>
@@ -3103,7 +3039,6 @@
         <w:tc>
           <w:tcPr>
             <w:tcW w:w="0" w:type="auto"/>
-            <w:shd w:val="clear" w:color="auto" w:fill="EEEEFF"/>
             <w:vAlign w:val="center"/>
             <w:hideMark/>
           </w:tcPr>
@@ -3124,7 +3059,7 @@
                 <w:szCs w:val="20"/>
                 <w:lang w:eastAsia="fr-FR"/>
               </w:rPr>
-              <w:t>d</w:t>
+              <w:t>D</w:t>
             </w:r>
             <w:r>
               <w:rPr>
@@ -3140,7 +3075,6 @@
         <w:tc>
           <w:tcPr>
             <w:tcW w:w="0" w:type="auto"/>
-            <w:shd w:val="clear" w:color="auto" w:fill="EEEEFF"/>
             <w:vAlign w:val="center"/>
             <w:hideMark/>
           </w:tcPr>
@@ -3171,7 +3105,7 @@
                 <w:szCs w:val="24"/>
                 <w:lang w:eastAsia="fr-FR"/>
               </w:rPr>
-              <w:t>month</w:t>
+              <w:t>year</w:t>
             </w:r>
             <w:proofErr w:type="spellEnd"/>
             <w:r>
@@ -3188,7 +3122,6 @@
         <w:tc>
           <w:tcPr>
             <w:tcW w:w="0" w:type="auto"/>
-            <w:shd w:val="clear" w:color="auto" w:fill="EEEEFF"/>
             <w:vAlign w:val="center"/>
             <w:hideMark/>
           </w:tcPr>
@@ -3231,7 +3164,6 @@
         <w:tc>
           <w:tcPr>
             <w:tcW w:w="0" w:type="auto"/>
-            <w:shd w:val="clear" w:color="auto" w:fill="EEEEFF"/>
             <w:vAlign w:val="center"/>
             <w:hideMark/>
           </w:tcPr>
@@ -3252,7 +3184,7 @@
                 <w:szCs w:val="20"/>
                 <w:lang w:eastAsia="fr-FR"/>
               </w:rPr>
-              <w:t>10</w:t>
+              <w:t>189</w:t>
             </w:r>
             <w:r>
               <w:rPr>
@@ -3273,6 +3205,7 @@
         <w:tc>
           <w:tcPr>
             <w:tcW w:w="0" w:type="auto"/>
+            <w:shd w:val="clear" w:color="auto" w:fill="EEEEFF"/>
             <w:vAlign w:val="center"/>
             <w:hideMark/>
           </w:tcPr>
@@ -3293,7 +3226,7 @@
                 <w:szCs w:val="20"/>
                 <w:lang w:eastAsia="fr-FR"/>
               </w:rPr>
-              <w:t>F</w:t>
+              <w:t>d</w:t>
             </w:r>
             <w:r>
               <w:rPr>
@@ -3309,33 +3242,55 @@
         <w:tc>
           <w:tcPr>
             <w:tcW w:w="0" w:type="auto"/>
-            <w:vAlign w:val="center"/>
-            <w:hideMark/>
-          </w:tcPr>
-          <w:p>
-            <w:pPr>
-              <w:spacing w:after="0" w:line="240" w:lineRule="auto"/>
-              <w:rPr>
-                <w:rFonts w:ascii="Times New Roman" w:eastAsia="Times New Roman" w:hAnsi="Times New Roman" w:cs="Times New Roman"/>
-                <w:sz w:val="24"/>
-                <w:szCs w:val="24"/>
-                <w:lang w:val="en-US" w:eastAsia="fr-FR"/>
-              </w:rPr>
-            </w:pPr>
-            <w:r>
-              <w:rPr>
-                <w:rFonts w:ascii="Times New Roman" w:eastAsia="Times New Roman" w:hAnsi="Times New Roman" w:cs="Times New Roman"/>
-                <w:sz w:val="24"/>
-                <w:szCs w:val="24"/>
-                <w:lang w:val="en-US" w:eastAsia="fr-FR"/>
-              </w:rPr>
-              <w:t xml:space="preserve">Day of week in month </w:t>
+            <w:shd w:val="clear" w:color="auto" w:fill="EEEEFF"/>
+            <w:vAlign w:val="center"/>
+            <w:hideMark/>
+          </w:tcPr>
+          <w:p>
+            <w:pPr>
+              <w:spacing w:after="0" w:line="240" w:lineRule="auto"/>
+              <w:rPr>
+                <w:rFonts w:ascii="Times New Roman" w:eastAsia="Times New Roman" w:hAnsi="Times New Roman" w:cs="Times New Roman"/>
+                <w:sz w:val="24"/>
+                <w:szCs w:val="24"/>
+                <w:lang w:eastAsia="fr-FR"/>
+              </w:rPr>
+            </w:pPr>
+            <w:r>
+              <w:rPr>
+                <w:rFonts w:ascii="Times New Roman" w:eastAsia="Times New Roman" w:hAnsi="Times New Roman" w:cs="Times New Roman"/>
+                <w:sz w:val="24"/>
+                <w:szCs w:val="24"/>
+                <w:lang w:eastAsia="fr-FR"/>
+              </w:rPr>
+              <w:t xml:space="preserve">Day in </w:t>
+            </w:r>
+            <w:proofErr w:type="spellStart"/>
+            <w:r>
+              <w:rPr>
+                <w:rFonts w:ascii="Times New Roman" w:eastAsia="Times New Roman" w:hAnsi="Times New Roman" w:cs="Times New Roman"/>
+                <w:sz w:val="24"/>
+                <w:szCs w:val="24"/>
+                <w:lang w:eastAsia="fr-FR"/>
+              </w:rPr>
+              <w:t>month</w:t>
+            </w:r>
+            <w:proofErr w:type="spellEnd"/>
+            <w:r>
+              <w:rPr>
+                <w:rFonts w:ascii="Times New Roman" w:eastAsia="Times New Roman" w:hAnsi="Times New Roman" w:cs="Times New Roman"/>
+                <w:sz w:val="24"/>
+                <w:szCs w:val="24"/>
+                <w:lang w:eastAsia="fr-FR"/>
+              </w:rPr>
+              <w:t xml:space="preserve"> </w:t>
             </w:r>
           </w:p>
         </w:tc>
         <w:tc>
           <w:tcPr>
             <w:tcW w:w="0" w:type="auto"/>
+            <w:shd w:val="clear" w:color="auto" w:fill="EEEEFF"/>
             <w:vAlign w:val="center"/>
             <w:hideMark/>
           </w:tcPr>
@@ -3378,6 +3333,7 @@
         <w:tc>
           <w:tcPr>
             <w:tcW w:w="0" w:type="auto"/>
+            <w:shd w:val="clear" w:color="auto" w:fill="EEEEFF"/>
             <w:vAlign w:val="center"/>
             <w:hideMark/>
           </w:tcPr>
@@ -3398,7 +3354,7 @@
                 <w:szCs w:val="20"/>
                 <w:lang w:eastAsia="fr-FR"/>
               </w:rPr>
-              <w:t>2</w:t>
+              <w:t>10</w:t>
             </w:r>
             <w:r>
               <w:rPr>
@@ -3419,7 +3375,6 @@
         <w:tc>
           <w:tcPr>
             <w:tcW w:w="0" w:type="auto"/>
-            <w:shd w:val="clear" w:color="auto" w:fill="EEEEFF"/>
             <w:vAlign w:val="center"/>
             <w:hideMark/>
           </w:tcPr>
@@ -3440,7 +3395,7 @@
                 <w:szCs w:val="20"/>
                 <w:lang w:eastAsia="fr-FR"/>
               </w:rPr>
-              <w:t>E</w:t>
+              <w:t>F</w:t>
             </w:r>
             <w:r>
               <w:rPr>
@@ -3453,6 +3408,116 @@
             </w:r>
           </w:p>
         </w:tc>
+        <w:tc>
+          <w:tcPr>
+            <w:tcW w:w="0" w:type="auto"/>
+            <w:vAlign w:val="center"/>
+            <w:hideMark/>
+          </w:tcPr>
+          <w:p>
+            <w:pPr>
+              <w:spacing w:after="0" w:line="240" w:lineRule="auto"/>
+              <w:rPr>
+                <w:rFonts w:ascii="Times New Roman" w:eastAsia="Times New Roman" w:hAnsi="Times New Roman" w:cs="Times New Roman"/>
+                <w:sz w:val="24"/>
+                <w:szCs w:val="24"/>
+                <w:lang w:val="en-US" w:eastAsia="fr-FR"/>
+              </w:rPr>
+            </w:pPr>
+            <w:r>
+              <w:rPr>
+                <w:rFonts w:ascii="Times New Roman" w:eastAsia="Times New Roman" w:hAnsi="Times New Roman" w:cs="Times New Roman"/>
+                <w:sz w:val="24"/>
+                <w:szCs w:val="24"/>
+                <w:lang w:val="en-US" w:eastAsia="fr-FR"/>
+              </w:rPr>
+              <w:t xml:space="preserve">Day of week in month </w:t>
+            </w:r>
+          </w:p>
+        </w:tc>
+        <w:tc>
+          <w:tcPr>
+            <w:tcW w:w="0" w:type="auto"/>
+            <w:vAlign w:val="center"/>
+            <w:hideMark/>
+          </w:tcPr>
+          <w:p>
+            <w:pPr>
+              <w:spacing w:after="0" w:line="240" w:lineRule="auto"/>
+              <w:rPr>
+                <w:rFonts w:ascii="Times New Roman" w:eastAsia="Times New Roman" w:hAnsi="Times New Roman" w:cs="Times New Roman"/>
+                <w:sz w:val="24"/>
+                <w:szCs w:val="24"/>
+                <w:lang w:eastAsia="fr-FR"/>
+              </w:rPr>
+            </w:pPr>
+            <w:hyperlink r:id="rId21" w:anchor="number" w:history="1">
+              <w:proofErr w:type="spellStart"/>
+              <w:r>
+                <w:rPr>
+                  <w:rFonts w:ascii="Times New Roman" w:eastAsia="Times New Roman" w:hAnsi="Times New Roman" w:cs="Times New Roman"/>
+                  <w:color w:val="0000FF"/>
+                  <w:sz w:val="24"/>
+                  <w:szCs w:val="24"/>
+                  <w:u w:val="single"/>
+                  <w:lang w:eastAsia="fr-FR"/>
+                </w:rPr>
+                <w:t>Number</w:t>
+              </w:r>
+              <w:proofErr w:type="spellEnd"/>
+            </w:hyperlink>
+            <w:r>
+              <w:rPr>
+                <w:rFonts w:ascii="Times New Roman" w:eastAsia="Times New Roman" w:hAnsi="Times New Roman" w:cs="Times New Roman"/>
+                <w:sz w:val="24"/>
+                <w:szCs w:val="24"/>
+                <w:lang w:eastAsia="fr-FR"/>
+              </w:rPr>
+              <w:t xml:space="preserve"> </w:t>
+            </w:r>
+          </w:p>
+        </w:tc>
+        <w:tc>
+          <w:tcPr>
+            <w:tcW w:w="0" w:type="auto"/>
+            <w:vAlign w:val="center"/>
+            <w:hideMark/>
+          </w:tcPr>
+          <w:p>
+            <w:pPr>
+              <w:spacing w:after="0" w:line="240" w:lineRule="auto"/>
+              <w:rPr>
+                <w:rFonts w:ascii="Times New Roman" w:eastAsia="Times New Roman" w:hAnsi="Times New Roman" w:cs="Times New Roman"/>
+                <w:sz w:val="24"/>
+                <w:szCs w:val="24"/>
+                <w:lang w:eastAsia="fr-FR"/>
+              </w:rPr>
+            </w:pPr>
+            <w:r>
+              <w:rPr>
+                <w:rFonts w:ascii="Courier New" w:eastAsia="Times New Roman" w:hAnsi="Courier New" w:cs="Courier New"/>
+                <w:sz w:val="20"/>
+                <w:szCs w:val="20"/>
+                <w:lang w:eastAsia="fr-FR"/>
+              </w:rPr>
+              <w:t>2</w:t>
+            </w:r>
+            <w:r>
+              <w:rPr>
+                <w:rFonts w:ascii="Times New Roman" w:eastAsia="Times New Roman" w:hAnsi="Times New Roman" w:cs="Times New Roman"/>
+                <w:sz w:val="24"/>
+                <w:szCs w:val="24"/>
+                <w:lang w:eastAsia="fr-FR"/>
+              </w:rPr>
+              <w:t xml:space="preserve"> </w:t>
+            </w:r>
+          </w:p>
+        </w:tc>
+      </w:tr>
+      <w:tr>
+        <w:trPr>
+          <w:tblCellSpacing w:w="22" w:type="dxa"/>
+        </w:trPr>
         <w:tc>
           <w:tcPr>
             <w:tcW w:w="0" w:type="auto"/>
@@ -3472,44 +3537,13 @@
             </w:pPr>
             <w:r>
               <w:rPr>
-                <w:rFonts w:ascii="Times New Roman" w:eastAsia="Times New Roman" w:hAnsi="Times New Roman" w:cs="Times New Roman"/>
-                <w:sz w:val="24"/>
-                <w:szCs w:val="24"/>
-                <w:lang w:eastAsia="fr-FR"/>
-              </w:rPr>
-              <w:t xml:space="preserve">Day </w:t>
-            </w:r>
-            <w:proofErr w:type="spellStart"/>
-            <w:r>
-              <w:rPr>
-                <w:rFonts w:ascii="Times New Roman" w:eastAsia="Times New Roman" w:hAnsi="Times New Roman" w:cs="Times New Roman"/>
-                <w:sz w:val="24"/>
-                <w:szCs w:val="24"/>
-                <w:lang w:eastAsia="fr-FR"/>
-              </w:rPr>
-              <w:t>name</w:t>
-            </w:r>
-            <w:proofErr w:type="spellEnd"/>
-            <w:r>
-              <w:rPr>
-                <w:rFonts w:ascii="Times New Roman" w:eastAsia="Times New Roman" w:hAnsi="Times New Roman" w:cs="Times New Roman"/>
-                <w:sz w:val="24"/>
-                <w:szCs w:val="24"/>
-                <w:lang w:eastAsia="fr-FR"/>
-              </w:rPr>
-              <w:t xml:space="preserve"> in </w:t>
-            </w:r>
-            <w:proofErr w:type="spellStart"/>
-            <w:r>
-              <w:rPr>
-                <w:rFonts w:ascii="Times New Roman" w:eastAsia="Times New Roman" w:hAnsi="Times New Roman" w:cs="Times New Roman"/>
-                <w:sz w:val="24"/>
-                <w:szCs w:val="24"/>
-                <w:lang w:eastAsia="fr-FR"/>
-              </w:rPr>
-              <w:t>week</w:t>
-            </w:r>
-            <w:proofErr w:type="spellEnd"/>
+                <w:rFonts w:ascii="Courier New" w:eastAsia="Times New Roman" w:hAnsi="Courier New" w:cs="Courier New"/>
+                <w:sz w:val="20"/>
+                <w:szCs w:val="20"/>
+                <w:lang w:eastAsia="fr-FR"/>
+              </w:rPr>
+              <w:t>E</w:t>
+            </w:r>
             <w:r>
               <w:rPr>
                 <w:rFonts w:ascii="Times New Roman" w:eastAsia="Times New Roman" w:hAnsi="Times New Roman" w:cs="Times New Roman"/>
@@ -3538,7 +3572,75 @@
                 <w:lang w:eastAsia="fr-FR"/>
               </w:rPr>
             </w:pPr>
-            <w:hyperlink r:id="rId21" w:anchor="text" w:history="1">
+            <w:r>
+              <w:rPr>
+                <w:rFonts w:ascii="Times New Roman" w:eastAsia="Times New Roman" w:hAnsi="Times New Roman" w:cs="Times New Roman"/>
+                <w:sz w:val="24"/>
+                <w:szCs w:val="24"/>
+                <w:lang w:eastAsia="fr-FR"/>
+              </w:rPr>
+              <w:t xml:space="preserve">Day </w:t>
+            </w:r>
+            <w:proofErr w:type="spellStart"/>
+            <w:r>
+              <w:rPr>
+                <w:rFonts w:ascii="Times New Roman" w:eastAsia="Times New Roman" w:hAnsi="Times New Roman" w:cs="Times New Roman"/>
+                <w:sz w:val="24"/>
+                <w:szCs w:val="24"/>
+                <w:lang w:eastAsia="fr-FR"/>
+              </w:rPr>
+              <w:t>name</w:t>
+            </w:r>
+            <w:proofErr w:type="spellEnd"/>
+            <w:r>
+              <w:rPr>
+                <w:rFonts w:ascii="Times New Roman" w:eastAsia="Times New Roman" w:hAnsi="Times New Roman" w:cs="Times New Roman"/>
+                <w:sz w:val="24"/>
+                <w:szCs w:val="24"/>
+                <w:lang w:eastAsia="fr-FR"/>
+              </w:rPr>
+              <w:t xml:space="preserve"> in </w:t>
+            </w:r>
+            <w:proofErr w:type="spellStart"/>
+            <w:r>
+              <w:rPr>
+                <w:rFonts w:ascii="Times New Roman" w:eastAsia="Times New Roman" w:hAnsi="Times New Roman" w:cs="Times New Roman"/>
+                <w:sz w:val="24"/>
+                <w:szCs w:val="24"/>
+                <w:lang w:eastAsia="fr-FR"/>
+              </w:rPr>
+              <w:t>week</w:t>
+            </w:r>
+            <w:proofErr w:type="spellEnd"/>
+            <w:r>
+              <w:rPr>
+                <w:rFonts w:ascii="Times New Roman" w:eastAsia="Times New Roman" w:hAnsi="Times New Roman" w:cs="Times New Roman"/>
+                <w:sz w:val="24"/>
+                <w:szCs w:val="24"/>
+                <w:lang w:eastAsia="fr-FR"/>
+              </w:rPr>
+              <w:t xml:space="preserve"> </w:t>
+            </w:r>
+          </w:p>
+        </w:tc>
+        <w:tc>
+          <w:tcPr>
+            <w:tcW w:w="0" w:type="auto"/>
+            <w:shd w:val="clear" w:color="auto" w:fill="EEEEFF"/>
+            <w:vAlign w:val="center"/>
+            <w:hideMark/>
+          </w:tcPr>
+          <w:p>
+            <w:pPr>
+              <w:spacing w:after="0" w:line="240" w:lineRule="auto"/>
+              <w:rPr>
+                <w:rFonts w:ascii="Times New Roman" w:eastAsia="Times New Roman" w:hAnsi="Times New Roman" w:cs="Times New Roman"/>
+                <w:sz w:val="24"/>
+                <w:szCs w:val="24"/>
+                <w:lang w:eastAsia="fr-FR"/>
+              </w:rPr>
+            </w:pPr>
+            <w:hyperlink r:id="rId22" w:anchor="text" w:history="1">
               <w:proofErr w:type="spellStart"/>
               <w:r>
                 <w:rPr>
@@ -3647,6 +3749,7 @@
                 <w:szCs w:val="20"/>
                 <w:lang w:eastAsia="fr-FR"/>
               </w:rPr>
+              <w:lastRenderedPageBreak/>
               <w:t>u</w:t>
             </w:r>
             <w:r>
@@ -3703,7 +3806,7 @@
                 <w:lang w:eastAsia="fr-FR"/>
               </w:rPr>
             </w:pPr>
-            <w:hyperlink r:id="rId22" w:anchor="number" w:history="1">
+            <w:hyperlink r:id="rId23" w:anchor="number" w:history="1">
               <w:proofErr w:type="spellStart"/>
               <w:r>
                 <w:rPr>
@@ -3794,7 +3897,6 @@
                 <w:szCs w:val="20"/>
                 <w:lang w:eastAsia="fr-FR"/>
               </w:rPr>
-              <w:lastRenderedPageBreak/>
               <w:t>a</w:t>
             </w:r>
             <w:r>
@@ -3853,7 +3955,7 @@
                 <w:lang w:eastAsia="fr-FR"/>
               </w:rPr>
             </w:pPr>
-            <w:hyperlink r:id="rId23" w:anchor="text" w:history="1">
+            <w:hyperlink r:id="rId24" w:anchor="text" w:history="1">
               <w:proofErr w:type="spellStart"/>
               <w:r>
                 <w:rPr>
@@ -4018,186 +4120,6 @@
         <w:tc>
           <w:tcPr>
             <w:tcW w:w="0" w:type="auto"/>
-            <w:vAlign w:val="center"/>
-            <w:hideMark/>
-          </w:tcPr>
-          <w:p>
-            <w:pPr>
-              <w:spacing w:after="0" w:line="240" w:lineRule="auto"/>
-              <w:rPr>
-                <w:rFonts w:ascii="Times New Roman" w:eastAsia="Times New Roman" w:hAnsi="Times New Roman" w:cs="Times New Roman"/>
-                <w:sz w:val="24"/>
-                <w:szCs w:val="24"/>
-                <w:lang w:eastAsia="fr-FR"/>
-              </w:rPr>
-            </w:pPr>
-            <w:hyperlink r:id="rId24" w:anchor="number" w:history="1">
-              <w:proofErr w:type="spellStart"/>
-              <w:r>
-                <w:rPr>
-                  <w:rFonts w:ascii="Times New Roman" w:eastAsia="Times New Roman" w:hAnsi="Times New Roman" w:cs="Times New Roman"/>
-                  <w:color w:val="0000FF"/>
-                  <w:sz w:val="24"/>
-                  <w:szCs w:val="24"/>
-                  <w:u w:val="single"/>
-                  <w:lang w:eastAsia="fr-FR"/>
-                </w:rPr>
-                <w:t>Number</w:t>
-              </w:r>
-              <w:proofErr w:type="spellEnd"/>
-            </w:hyperlink>
-            <w:r>
-              <w:rPr>
-                <w:rFonts w:ascii="Times New Roman" w:eastAsia="Times New Roman" w:hAnsi="Times New Roman" w:cs="Times New Roman"/>
-                <w:sz w:val="24"/>
-                <w:szCs w:val="24"/>
-                <w:lang w:eastAsia="fr-FR"/>
-              </w:rPr>
-              <w:t xml:space="preserve"> </w:t>
-            </w:r>
-          </w:p>
-        </w:tc>
-        <w:tc>
-          <w:tcPr>
-            <w:tcW w:w="0" w:type="auto"/>
-            <w:vAlign w:val="center"/>
-            <w:hideMark/>
-          </w:tcPr>
-          <w:p>
-            <w:pPr>
-              <w:spacing w:after="0" w:line="240" w:lineRule="auto"/>
-              <w:rPr>
-                <w:rFonts w:ascii="Times New Roman" w:eastAsia="Times New Roman" w:hAnsi="Times New Roman" w:cs="Times New Roman"/>
-                <w:sz w:val="24"/>
-                <w:szCs w:val="24"/>
-                <w:lang w:eastAsia="fr-FR"/>
-              </w:rPr>
-            </w:pPr>
-            <w:r>
-              <w:rPr>
-                <w:rFonts w:ascii="Courier New" w:eastAsia="Times New Roman" w:hAnsi="Courier New" w:cs="Courier New"/>
-                <w:sz w:val="20"/>
-                <w:szCs w:val="20"/>
-                <w:lang w:eastAsia="fr-FR"/>
-              </w:rPr>
-              <w:t>0</w:t>
-            </w:r>
-            <w:r>
-              <w:rPr>
-                <w:rFonts w:ascii="Times New Roman" w:eastAsia="Times New Roman" w:hAnsi="Times New Roman" w:cs="Times New Roman"/>
-                <w:sz w:val="24"/>
-                <w:szCs w:val="24"/>
-                <w:lang w:eastAsia="fr-FR"/>
-              </w:rPr>
-              <w:t xml:space="preserve"> </w:t>
-            </w:r>
-          </w:p>
-        </w:tc>
-      </w:tr>
-      <w:tr>
-        <w:trPr>
-          <w:tblCellSpacing w:w="22" w:type="dxa"/>
-        </w:trPr>
-        <w:tc>
-          <w:tcPr>
-            <w:tcW w:w="0" w:type="auto"/>
-            <w:shd w:val="clear" w:color="auto" w:fill="EEEEFF"/>
-            <w:vAlign w:val="center"/>
-            <w:hideMark/>
-          </w:tcPr>
-          <w:p>
-            <w:pPr>
-              <w:spacing w:after="0" w:line="240" w:lineRule="auto"/>
-              <w:rPr>
-                <w:rFonts w:ascii="Times New Roman" w:eastAsia="Times New Roman" w:hAnsi="Times New Roman" w:cs="Times New Roman"/>
-                <w:sz w:val="24"/>
-                <w:szCs w:val="24"/>
-                <w:lang w:eastAsia="fr-FR"/>
-              </w:rPr>
-            </w:pPr>
-            <w:r>
-              <w:rPr>
-                <w:rFonts w:ascii="Courier New" w:eastAsia="Times New Roman" w:hAnsi="Courier New" w:cs="Courier New"/>
-                <w:sz w:val="20"/>
-                <w:szCs w:val="20"/>
-                <w:lang w:eastAsia="fr-FR"/>
-              </w:rPr>
-              <w:t>k</w:t>
-            </w:r>
-            <w:r>
-              <w:rPr>
-                <w:rFonts w:ascii="Times New Roman" w:eastAsia="Times New Roman" w:hAnsi="Times New Roman" w:cs="Times New Roman"/>
-                <w:sz w:val="24"/>
-                <w:szCs w:val="24"/>
-                <w:lang w:eastAsia="fr-FR"/>
-              </w:rPr>
-              <w:t xml:space="preserve"> </w:t>
-            </w:r>
-          </w:p>
-        </w:tc>
-        <w:tc>
-          <w:tcPr>
-            <w:tcW w:w="0" w:type="auto"/>
-            <w:shd w:val="clear" w:color="auto" w:fill="EEEEFF"/>
-            <w:vAlign w:val="center"/>
-            <w:hideMark/>
-          </w:tcPr>
-          <w:p>
-            <w:pPr>
-              <w:spacing w:after="0" w:line="240" w:lineRule="auto"/>
-              <w:rPr>
-                <w:rFonts w:ascii="Times New Roman" w:eastAsia="Times New Roman" w:hAnsi="Times New Roman" w:cs="Times New Roman"/>
-                <w:sz w:val="24"/>
-                <w:szCs w:val="24"/>
-                <w:lang w:eastAsia="fr-FR"/>
-              </w:rPr>
-            </w:pPr>
-            <w:proofErr w:type="spellStart"/>
-            <w:r>
-              <w:rPr>
-                <w:rFonts w:ascii="Times New Roman" w:eastAsia="Times New Roman" w:hAnsi="Times New Roman" w:cs="Times New Roman"/>
-                <w:sz w:val="24"/>
-                <w:szCs w:val="24"/>
-                <w:lang w:eastAsia="fr-FR"/>
-              </w:rPr>
-              <w:t>Hour</w:t>
-            </w:r>
-            <w:proofErr w:type="spellEnd"/>
-            <w:r>
-              <w:rPr>
-                <w:rFonts w:ascii="Times New Roman" w:eastAsia="Times New Roman" w:hAnsi="Times New Roman" w:cs="Times New Roman"/>
-                <w:sz w:val="24"/>
-                <w:szCs w:val="24"/>
-                <w:lang w:eastAsia="fr-FR"/>
-              </w:rPr>
-              <w:t xml:space="preserve"> in </w:t>
-            </w:r>
-            <w:proofErr w:type="spellStart"/>
-            <w:r>
-              <w:rPr>
-                <w:rFonts w:ascii="Times New Roman" w:eastAsia="Times New Roman" w:hAnsi="Times New Roman" w:cs="Times New Roman"/>
-                <w:sz w:val="24"/>
-                <w:szCs w:val="24"/>
-                <w:lang w:eastAsia="fr-FR"/>
-              </w:rPr>
-              <w:t>day</w:t>
-            </w:r>
-            <w:proofErr w:type="spellEnd"/>
-            <w:r>
-              <w:rPr>
-                <w:rFonts w:ascii="Times New Roman" w:eastAsia="Times New Roman" w:hAnsi="Times New Roman" w:cs="Times New Roman"/>
-                <w:sz w:val="24"/>
-                <w:szCs w:val="24"/>
-                <w:lang w:eastAsia="fr-FR"/>
-              </w:rPr>
-              <w:t xml:space="preserve"> (1-24) </w:t>
-            </w:r>
-          </w:p>
-        </w:tc>
-        <w:tc>
-          <w:tcPr>
-            <w:tcW w:w="0" w:type="auto"/>
-            <w:shd w:val="clear" w:color="auto" w:fill="EEEEFF"/>
             <w:vAlign w:val="center"/>
             <w:hideMark/>
           </w:tcPr>
@@ -4240,7 +4162,6 @@
         <w:tc>
           <w:tcPr>
             <w:tcW w:w="0" w:type="auto"/>
-            <w:shd w:val="clear" w:color="auto" w:fill="EEEEFF"/>
             <w:vAlign w:val="center"/>
             <w:hideMark/>
           </w:tcPr>
@@ -4261,7 +4182,7 @@
                 <w:szCs w:val="20"/>
                 <w:lang w:eastAsia="fr-FR"/>
               </w:rPr>
-              <w:t>24</w:t>
+              <w:t>0</w:t>
             </w:r>
             <w:r>
               <w:rPr>
@@ -4282,6 +4203,7 @@
         <w:tc>
           <w:tcPr>
             <w:tcW w:w="0" w:type="auto"/>
+            <w:shd w:val="clear" w:color="auto" w:fill="EEEEFF"/>
             <w:vAlign w:val="center"/>
             <w:hideMark/>
           </w:tcPr>
@@ -4302,7 +4224,7 @@
                 <w:szCs w:val="20"/>
                 <w:lang w:eastAsia="fr-FR"/>
               </w:rPr>
-              <w:t>K</w:t>
+              <w:t>k</w:t>
             </w:r>
             <w:r>
               <w:rPr>
@@ -4318,6 +4240,7 @@
         <w:tc>
           <w:tcPr>
             <w:tcW w:w="0" w:type="auto"/>
+            <w:shd w:val="clear" w:color="auto" w:fill="EEEEFF"/>
             <w:vAlign w:val="center"/>
             <w:hideMark/>
           </w:tcPr>
@@ -4359,7 +4282,7 @@
                 <w:szCs w:val="24"/>
                 <w:lang w:eastAsia="fr-FR"/>
               </w:rPr>
-              <w:t>am</w:t>
+              <w:t>day</w:t>
             </w:r>
             <w:proofErr w:type="spellEnd"/>
             <w:r>
@@ -4369,13 +4292,14 @@
                 <w:szCs w:val="24"/>
                 <w:lang w:eastAsia="fr-FR"/>
               </w:rPr>
-              <w:t xml:space="preserve">/pm (0-11) </w:t>
+              <w:t xml:space="preserve"> (1-24) </w:t>
             </w:r>
           </w:p>
         </w:tc>
         <w:tc>
           <w:tcPr>
             <w:tcW w:w="0" w:type="auto"/>
+            <w:shd w:val="clear" w:color="auto" w:fill="EEEEFF"/>
             <w:vAlign w:val="center"/>
             <w:hideMark/>
           </w:tcPr>
@@ -4418,6 +4342,7 @@
         <w:tc>
           <w:tcPr>
             <w:tcW w:w="0" w:type="auto"/>
+            <w:shd w:val="clear" w:color="auto" w:fill="EEEEFF"/>
             <w:vAlign w:val="center"/>
             <w:hideMark/>
           </w:tcPr>
@@ -4438,7 +4363,7 @@
                 <w:szCs w:val="20"/>
                 <w:lang w:eastAsia="fr-FR"/>
               </w:rPr>
-              <w:t>0</w:t>
+              <w:t>24</w:t>
             </w:r>
             <w:r>
               <w:rPr>
@@ -4459,7 +4384,6 @@
         <w:tc>
           <w:tcPr>
             <w:tcW w:w="0" w:type="auto"/>
-            <w:shd w:val="clear" w:color="auto" w:fill="EEEEFF"/>
             <w:vAlign w:val="center"/>
             <w:hideMark/>
           </w:tcPr>
@@ -4480,7 +4404,7 @@
                 <w:szCs w:val="20"/>
                 <w:lang w:eastAsia="fr-FR"/>
               </w:rPr>
-              <w:t>h</w:t>
+              <w:t>K</w:t>
             </w:r>
             <w:r>
               <w:rPr>
@@ -4496,7 +4420,6 @@
         <w:tc>
           <w:tcPr>
             <w:tcW w:w="0" w:type="auto"/>
-            <w:shd w:val="clear" w:color="auto" w:fill="EEEEFF"/>
             <w:vAlign w:val="center"/>
             <w:hideMark/>
           </w:tcPr>
@@ -4548,14 +4471,13 @@
                 <w:szCs w:val="24"/>
                 <w:lang w:eastAsia="fr-FR"/>
               </w:rPr>
-              <w:t xml:space="preserve">/pm (1-12) </w:t>
+              <w:t xml:space="preserve">/pm (0-11) </w:t>
             </w:r>
           </w:p>
         </w:tc>
         <w:tc>
           <w:tcPr>
             <w:tcW w:w="0" w:type="auto"/>
-            <w:shd w:val="clear" w:color="auto" w:fill="EEEEFF"/>
             <w:vAlign w:val="center"/>
             <w:hideMark/>
           </w:tcPr>
@@ -4598,7 +4520,6 @@
         <w:tc>
           <w:tcPr>
             <w:tcW w:w="0" w:type="auto"/>
-            <w:shd w:val="clear" w:color="auto" w:fill="EEEEFF"/>
             <w:vAlign w:val="center"/>
             <w:hideMark/>
           </w:tcPr>
@@ -4619,7 +4540,7 @@
                 <w:szCs w:val="20"/>
                 <w:lang w:eastAsia="fr-FR"/>
               </w:rPr>
-              <w:t>12</w:t>
+              <w:t>0</w:t>
             </w:r>
             <w:r>
               <w:rPr>
@@ -4640,6 +4561,7 @@
         <w:tc>
           <w:tcPr>
             <w:tcW w:w="0" w:type="auto"/>
+            <w:shd w:val="clear" w:color="auto" w:fill="EEEEFF"/>
             <w:vAlign w:val="center"/>
             <w:hideMark/>
           </w:tcPr>
@@ -4660,7 +4582,7 @@
                 <w:szCs w:val="20"/>
                 <w:lang w:eastAsia="fr-FR"/>
               </w:rPr>
-              <w:t>m</w:t>
+              <w:t>h</w:t>
             </w:r>
             <w:r>
               <w:rPr>
@@ -4676,28 +4598,20 @@
         <w:tc>
           <w:tcPr>
             <w:tcW w:w="0" w:type="auto"/>
-            <w:vAlign w:val="center"/>
-            <w:hideMark/>
-          </w:tcPr>
-          <w:p>
-            <w:pPr>
-              <w:spacing w:after="0" w:line="240" w:lineRule="auto"/>
-              <w:rPr>
-                <w:rFonts w:ascii="Times New Roman" w:eastAsia="Times New Roman" w:hAnsi="Times New Roman" w:cs="Times New Roman"/>
-                <w:sz w:val="24"/>
-                <w:szCs w:val="24"/>
-                <w:lang w:eastAsia="fr-FR"/>
-              </w:rPr>
-            </w:pPr>
-            <w:r>
-              <w:rPr>
-                <w:rFonts w:ascii="Times New Roman" w:eastAsia="Times New Roman" w:hAnsi="Times New Roman" w:cs="Times New Roman"/>
-                <w:sz w:val="24"/>
-                <w:szCs w:val="24"/>
-                <w:lang w:eastAsia="fr-FR"/>
-              </w:rPr>
-              <w:t xml:space="preserve">Minute in </w:t>
-            </w:r>
+            <w:shd w:val="clear" w:color="auto" w:fill="EEEEFF"/>
+            <w:vAlign w:val="center"/>
+            <w:hideMark/>
+          </w:tcPr>
+          <w:p>
+            <w:pPr>
+              <w:spacing w:after="0" w:line="240" w:lineRule="auto"/>
+              <w:rPr>
+                <w:rFonts w:ascii="Times New Roman" w:eastAsia="Times New Roman" w:hAnsi="Times New Roman" w:cs="Times New Roman"/>
+                <w:sz w:val="24"/>
+                <w:szCs w:val="24"/>
+                <w:lang w:eastAsia="fr-FR"/>
+              </w:rPr>
+            </w:pPr>
             <w:proofErr w:type="spellStart"/>
             <w:r>
               <w:rPr>
@@ -4706,7 +4620,7 @@
                 <w:szCs w:val="24"/>
                 <w:lang w:eastAsia="fr-FR"/>
               </w:rPr>
-              <w:t>hour</w:t>
+              <w:t>Hour</w:t>
             </w:r>
             <w:proofErr w:type="spellEnd"/>
             <w:r>
@@ -4716,13 +4630,34 @@
                 <w:szCs w:val="24"/>
                 <w:lang w:eastAsia="fr-FR"/>
               </w:rPr>
-              <w:t xml:space="preserve"> </w:t>
+              <w:t xml:space="preserve"> in </w:t>
+            </w:r>
+            <w:proofErr w:type="spellStart"/>
+            <w:r>
+              <w:rPr>
+                <w:rFonts w:ascii="Times New Roman" w:eastAsia="Times New Roman" w:hAnsi="Times New Roman" w:cs="Times New Roman"/>
+                <w:sz w:val="24"/>
+                <w:szCs w:val="24"/>
+                <w:lang w:eastAsia="fr-FR"/>
+              </w:rPr>
+              <w:t>am</w:t>
+            </w:r>
+            <w:proofErr w:type="spellEnd"/>
+            <w:r>
+              <w:rPr>
+                <w:rFonts w:ascii="Times New Roman" w:eastAsia="Times New Roman" w:hAnsi="Times New Roman" w:cs="Times New Roman"/>
+                <w:sz w:val="24"/>
+                <w:szCs w:val="24"/>
+                <w:lang w:eastAsia="fr-FR"/>
+              </w:rPr>
+              <w:t xml:space="preserve">/pm (1-12) </w:t>
             </w:r>
           </w:p>
         </w:tc>
         <w:tc>
           <w:tcPr>
             <w:tcW w:w="0" w:type="auto"/>
+            <w:shd w:val="clear" w:color="auto" w:fill="EEEEFF"/>
             <w:vAlign w:val="center"/>
             <w:hideMark/>
           </w:tcPr>
@@ -4765,6 +4700,7 @@
         <w:tc>
           <w:tcPr>
             <w:tcW w:w="0" w:type="auto"/>
+            <w:shd w:val="clear" w:color="auto" w:fill="EEEEFF"/>
             <w:vAlign w:val="center"/>
             <w:hideMark/>
           </w:tcPr>
@@ -4785,7 +4721,7 @@
                 <w:szCs w:val="20"/>
                 <w:lang w:eastAsia="fr-FR"/>
               </w:rPr>
-              <w:t>30</w:t>
+              <w:t>12</w:t>
             </w:r>
             <w:r>
               <w:rPr>
@@ -4806,7 +4742,6 @@
         <w:tc>
           <w:tcPr>
             <w:tcW w:w="0" w:type="auto"/>
-            <w:shd w:val="clear" w:color="auto" w:fill="EEEEFF"/>
             <w:vAlign w:val="center"/>
             <w:hideMark/>
           </w:tcPr>
@@ -4827,7 +4762,7 @@
                 <w:szCs w:val="20"/>
                 <w:lang w:eastAsia="fr-FR"/>
               </w:rPr>
-              <w:t>s</w:t>
+              <w:t>m</w:t>
             </w:r>
             <w:r>
               <w:rPr>
@@ -4843,35 +4778,53 @@
         <w:tc>
           <w:tcPr>
             <w:tcW w:w="0" w:type="auto"/>
-            <w:shd w:val="clear" w:color="auto" w:fill="EEEEFF"/>
-            <w:vAlign w:val="center"/>
-            <w:hideMark/>
-          </w:tcPr>
-          <w:p>
-            <w:pPr>
-              <w:spacing w:after="0" w:line="240" w:lineRule="auto"/>
-              <w:rPr>
-                <w:rFonts w:ascii="Times New Roman" w:eastAsia="Times New Roman" w:hAnsi="Times New Roman" w:cs="Times New Roman"/>
-                <w:sz w:val="24"/>
-                <w:szCs w:val="24"/>
-                <w:lang w:eastAsia="fr-FR"/>
-              </w:rPr>
-            </w:pPr>
-            <w:r>
-              <w:rPr>
-                <w:rFonts w:ascii="Times New Roman" w:eastAsia="Times New Roman" w:hAnsi="Times New Roman" w:cs="Times New Roman"/>
-                <w:sz w:val="24"/>
-                <w:szCs w:val="24"/>
-                <w:lang w:eastAsia="fr-FR"/>
-              </w:rPr>
-              <w:t xml:space="preserve">Second in minute </w:t>
+            <w:vAlign w:val="center"/>
+            <w:hideMark/>
+          </w:tcPr>
+          <w:p>
+            <w:pPr>
+              <w:spacing w:after="0" w:line="240" w:lineRule="auto"/>
+              <w:rPr>
+                <w:rFonts w:ascii="Times New Roman" w:eastAsia="Times New Roman" w:hAnsi="Times New Roman" w:cs="Times New Roman"/>
+                <w:sz w:val="24"/>
+                <w:szCs w:val="24"/>
+                <w:lang w:eastAsia="fr-FR"/>
+              </w:rPr>
+            </w:pPr>
+            <w:r>
+              <w:rPr>
+                <w:rFonts w:ascii="Times New Roman" w:eastAsia="Times New Roman" w:hAnsi="Times New Roman" w:cs="Times New Roman"/>
+                <w:sz w:val="24"/>
+                <w:szCs w:val="24"/>
+                <w:lang w:eastAsia="fr-FR"/>
+              </w:rPr>
+              <w:t xml:space="preserve">Minute in </w:t>
+            </w:r>
+            <w:proofErr w:type="spellStart"/>
+            <w:r>
+              <w:rPr>
+                <w:rFonts w:ascii="Times New Roman" w:eastAsia="Times New Roman" w:hAnsi="Times New Roman" w:cs="Times New Roman"/>
+                <w:sz w:val="24"/>
+                <w:szCs w:val="24"/>
+                <w:lang w:eastAsia="fr-FR"/>
+              </w:rPr>
+              <w:t>hour</w:t>
+            </w:r>
+            <w:proofErr w:type="spellEnd"/>
+            <w:r>
+              <w:rPr>
+                <w:rFonts w:ascii="Times New Roman" w:eastAsia="Times New Roman" w:hAnsi="Times New Roman" w:cs="Times New Roman"/>
+                <w:sz w:val="24"/>
+                <w:szCs w:val="24"/>
+                <w:lang w:eastAsia="fr-FR"/>
+              </w:rPr>
+              <w:t xml:space="preserve"> </w:t>
             </w:r>
           </w:p>
         </w:tc>
         <w:tc>
           <w:tcPr>
             <w:tcW w:w="0" w:type="auto"/>
-            <w:shd w:val="clear" w:color="auto" w:fill="EEEEFF"/>
             <w:vAlign w:val="center"/>
             <w:hideMark/>
           </w:tcPr>
@@ -4914,7 +4867,6 @@
         <w:tc>
           <w:tcPr>
             <w:tcW w:w="0" w:type="auto"/>
-            <w:shd w:val="clear" w:color="auto" w:fill="EEEEFF"/>
             <w:vAlign w:val="center"/>
             <w:hideMark/>
           </w:tcPr>
@@ -4935,7 +4887,7 @@
                 <w:szCs w:val="20"/>
                 <w:lang w:eastAsia="fr-FR"/>
               </w:rPr>
-              <w:t>55</w:t>
+              <w:t>30</w:t>
             </w:r>
             <w:r>
               <w:rPr>
@@ -4956,6 +4908,7 @@
         <w:tc>
           <w:tcPr>
             <w:tcW w:w="0" w:type="auto"/>
+            <w:shd w:val="clear" w:color="auto" w:fill="EEEEFF"/>
             <w:vAlign w:val="center"/>
             <w:hideMark/>
           </w:tcPr>
@@ -4976,7 +4929,7 @@
                 <w:szCs w:val="20"/>
                 <w:lang w:eastAsia="fr-FR"/>
               </w:rPr>
-              <w:t>S</w:t>
+              <w:t>s</w:t>
             </w:r>
             <w:r>
               <w:rPr>
@@ -4992,44 +4945,35 @@
         <w:tc>
           <w:tcPr>
             <w:tcW w:w="0" w:type="auto"/>
-            <w:vAlign w:val="center"/>
-            <w:hideMark/>
-          </w:tcPr>
-          <w:p>
-            <w:pPr>
-              <w:spacing w:after="0" w:line="240" w:lineRule="auto"/>
-              <w:rPr>
-                <w:rFonts w:ascii="Times New Roman" w:eastAsia="Times New Roman" w:hAnsi="Times New Roman" w:cs="Times New Roman"/>
-                <w:sz w:val="24"/>
-                <w:szCs w:val="24"/>
-                <w:lang w:eastAsia="fr-FR"/>
-              </w:rPr>
-            </w:pPr>
-            <w:proofErr w:type="spellStart"/>
-            <w:r>
-              <w:rPr>
-                <w:rFonts w:ascii="Times New Roman" w:eastAsia="Times New Roman" w:hAnsi="Times New Roman" w:cs="Times New Roman"/>
-                <w:sz w:val="24"/>
-                <w:szCs w:val="24"/>
-                <w:lang w:eastAsia="fr-FR"/>
-              </w:rPr>
-              <w:t>Millisecond</w:t>
-            </w:r>
-            <w:proofErr w:type="spellEnd"/>
-            <w:r>
-              <w:rPr>
-                <w:rFonts w:ascii="Times New Roman" w:eastAsia="Times New Roman" w:hAnsi="Times New Roman" w:cs="Times New Roman"/>
-                <w:sz w:val="24"/>
-                <w:szCs w:val="24"/>
-                <w:lang w:eastAsia="fr-FR"/>
-              </w:rPr>
-              <w:t xml:space="preserve"> </w:t>
+            <w:shd w:val="clear" w:color="auto" w:fill="EEEEFF"/>
+            <w:vAlign w:val="center"/>
+            <w:hideMark/>
+          </w:tcPr>
+          <w:p>
+            <w:pPr>
+              <w:spacing w:after="0" w:line="240" w:lineRule="auto"/>
+              <w:rPr>
+                <w:rFonts w:ascii="Times New Roman" w:eastAsia="Times New Roman" w:hAnsi="Times New Roman" w:cs="Times New Roman"/>
+                <w:sz w:val="24"/>
+                <w:szCs w:val="24"/>
+                <w:lang w:eastAsia="fr-FR"/>
+              </w:rPr>
+            </w:pPr>
+            <w:r>
+              <w:rPr>
+                <w:rFonts w:ascii="Times New Roman" w:eastAsia="Times New Roman" w:hAnsi="Times New Roman" w:cs="Times New Roman"/>
+                <w:sz w:val="24"/>
+                <w:szCs w:val="24"/>
+                <w:lang w:eastAsia="fr-FR"/>
+              </w:rPr>
+              <w:t xml:space="preserve">Second in minute </w:t>
             </w:r>
           </w:p>
         </w:tc>
         <w:tc>
           <w:tcPr>
             <w:tcW w:w="0" w:type="auto"/>
+            <w:shd w:val="clear" w:color="auto" w:fill="EEEEFF"/>
             <w:vAlign w:val="center"/>
             <w:hideMark/>
           </w:tcPr>
@@ -5072,6 +5016,7 @@
         <w:tc>
           <w:tcPr>
             <w:tcW w:w="0" w:type="auto"/>
+            <w:shd w:val="clear" w:color="auto" w:fill="EEEEFF"/>
             <w:vAlign w:val="center"/>
             <w:hideMark/>
           </w:tcPr>
@@ -5092,7 +5037,7 @@
                 <w:szCs w:val="20"/>
                 <w:lang w:eastAsia="fr-FR"/>
               </w:rPr>
-              <w:t>978</w:t>
+              <w:t>55</w:t>
             </w:r>
             <w:r>
               <w:rPr>
@@ -5113,7 +5058,6 @@
         <w:tc>
           <w:tcPr>
             <w:tcW w:w="0" w:type="auto"/>
-            <w:shd w:val="clear" w:color="auto" w:fill="EEEEFF"/>
             <w:vAlign w:val="center"/>
             <w:hideMark/>
           </w:tcPr>
@@ -5134,7 +5078,7 @@
                 <w:szCs w:val="20"/>
                 <w:lang w:eastAsia="fr-FR"/>
               </w:rPr>
-              <w:t>z</w:t>
+              <w:t>S</w:t>
             </w:r>
             <w:r>
               <w:rPr>
@@ -5147,6 +5091,127 @@
             </w:r>
           </w:p>
         </w:tc>
+        <w:tc>
+          <w:tcPr>
+            <w:tcW w:w="0" w:type="auto"/>
+            <w:vAlign w:val="center"/>
+            <w:hideMark/>
+          </w:tcPr>
+          <w:p>
+            <w:pPr>
+              <w:spacing w:after="0" w:line="240" w:lineRule="auto"/>
+              <w:rPr>
+                <w:rFonts w:ascii="Times New Roman" w:eastAsia="Times New Roman" w:hAnsi="Times New Roman" w:cs="Times New Roman"/>
+                <w:sz w:val="24"/>
+                <w:szCs w:val="24"/>
+                <w:lang w:eastAsia="fr-FR"/>
+              </w:rPr>
+            </w:pPr>
+            <w:proofErr w:type="spellStart"/>
+            <w:r>
+              <w:rPr>
+                <w:rFonts w:ascii="Times New Roman" w:eastAsia="Times New Roman" w:hAnsi="Times New Roman" w:cs="Times New Roman"/>
+                <w:sz w:val="24"/>
+                <w:szCs w:val="24"/>
+                <w:lang w:eastAsia="fr-FR"/>
+              </w:rPr>
+              <w:t>Millisecond</w:t>
+            </w:r>
+            <w:proofErr w:type="spellEnd"/>
+            <w:r>
+              <w:rPr>
+                <w:rFonts w:ascii="Times New Roman" w:eastAsia="Times New Roman" w:hAnsi="Times New Roman" w:cs="Times New Roman"/>
+                <w:sz w:val="24"/>
+                <w:szCs w:val="24"/>
+                <w:lang w:eastAsia="fr-FR"/>
+              </w:rPr>
+              <w:t xml:space="preserve"> </w:t>
+            </w:r>
+          </w:p>
+        </w:tc>
+        <w:tc>
+          <w:tcPr>
+            <w:tcW w:w="0" w:type="auto"/>
+            <w:vAlign w:val="center"/>
+            <w:hideMark/>
+          </w:tcPr>
+          <w:p>
+            <w:pPr>
+              <w:spacing w:after="0" w:line="240" w:lineRule="auto"/>
+              <w:rPr>
+                <w:rFonts w:ascii="Times New Roman" w:eastAsia="Times New Roman" w:hAnsi="Times New Roman" w:cs="Times New Roman"/>
+                <w:sz w:val="24"/>
+                <w:szCs w:val="24"/>
+                <w:lang w:eastAsia="fr-FR"/>
+              </w:rPr>
+            </w:pPr>
+            <w:hyperlink r:id="rId31" w:anchor="number" w:history="1">
+              <w:proofErr w:type="spellStart"/>
+              <w:r>
+                <w:rPr>
+                  <w:rFonts w:ascii="Times New Roman" w:eastAsia="Times New Roman" w:hAnsi="Times New Roman" w:cs="Times New Roman"/>
+                  <w:color w:val="0000FF"/>
+                  <w:sz w:val="24"/>
+                  <w:szCs w:val="24"/>
+                  <w:u w:val="single"/>
+                  <w:lang w:eastAsia="fr-FR"/>
+                </w:rPr>
+                <w:t>Number</w:t>
+              </w:r>
+              <w:proofErr w:type="spellEnd"/>
+            </w:hyperlink>
+            <w:r>
+              <w:rPr>
+                <w:rFonts w:ascii="Times New Roman" w:eastAsia="Times New Roman" w:hAnsi="Times New Roman" w:cs="Times New Roman"/>
+                <w:sz w:val="24"/>
+                <w:szCs w:val="24"/>
+                <w:lang w:eastAsia="fr-FR"/>
+              </w:rPr>
+              <w:t xml:space="preserve"> </w:t>
+            </w:r>
+          </w:p>
+        </w:tc>
+        <w:tc>
+          <w:tcPr>
+            <w:tcW w:w="0" w:type="auto"/>
+            <w:vAlign w:val="center"/>
+            <w:hideMark/>
+          </w:tcPr>
+          <w:p>
+            <w:pPr>
+              <w:spacing w:after="0" w:line="240" w:lineRule="auto"/>
+              <w:rPr>
+                <w:rFonts w:ascii="Times New Roman" w:eastAsia="Times New Roman" w:hAnsi="Times New Roman" w:cs="Times New Roman"/>
+                <w:sz w:val="24"/>
+                <w:szCs w:val="24"/>
+                <w:lang w:eastAsia="fr-FR"/>
+              </w:rPr>
+            </w:pPr>
+            <w:r>
+              <w:rPr>
+                <w:rFonts w:ascii="Courier New" w:eastAsia="Times New Roman" w:hAnsi="Courier New" w:cs="Courier New"/>
+                <w:sz w:val="20"/>
+                <w:szCs w:val="20"/>
+                <w:lang w:eastAsia="fr-FR"/>
+              </w:rPr>
+              <w:t>978</w:t>
+            </w:r>
+            <w:r>
+              <w:rPr>
+                <w:rFonts w:ascii="Times New Roman" w:eastAsia="Times New Roman" w:hAnsi="Times New Roman" w:cs="Times New Roman"/>
+                <w:sz w:val="24"/>
+                <w:szCs w:val="24"/>
+                <w:lang w:eastAsia="fr-FR"/>
+              </w:rPr>
+              <w:t xml:space="preserve"> </w:t>
+            </w:r>
+          </w:p>
+        </w:tc>
+      </w:tr>
+      <w:tr>
+        <w:trPr>
+          <w:tblCellSpacing w:w="22" w:type="dxa"/>
+        </w:trPr>
         <w:tc>
           <w:tcPr>
             <w:tcW w:w="0" w:type="auto"/>
@@ -5166,12 +5231,21 @@
             </w:pPr>
             <w:r>
               <w:rPr>
-                <w:rFonts w:ascii="Times New Roman" w:eastAsia="Times New Roman" w:hAnsi="Times New Roman" w:cs="Times New Roman"/>
-                <w:sz w:val="24"/>
-                <w:szCs w:val="24"/>
-                <w:lang w:eastAsia="fr-FR"/>
-              </w:rPr>
-              <w:t xml:space="preserve">Time zone </w:t>
+                <w:rFonts w:ascii="Courier New" w:eastAsia="Times New Roman" w:hAnsi="Courier New" w:cs="Courier New"/>
+                <w:sz w:val="20"/>
+                <w:szCs w:val="20"/>
+                <w:lang w:eastAsia="fr-FR"/>
+              </w:rPr>
+              <w:t>z</w:t>
+            </w:r>
+            <w:r>
+              <w:rPr>
+                <w:rFonts w:ascii="Times New Roman" w:eastAsia="Times New Roman" w:hAnsi="Times New Roman" w:cs="Times New Roman"/>
+                <w:sz w:val="24"/>
+                <w:szCs w:val="24"/>
+                <w:lang w:eastAsia="fr-FR"/>
+              </w:rPr>
+              <w:t xml:space="preserve"> </w:t>
             </w:r>
           </w:p>
         </w:tc>
@@ -5192,7 +5266,35 @@
                 <w:lang w:eastAsia="fr-FR"/>
               </w:rPr>
             </w:pPr>
-            <w:hyperlink r:id="rId31" w:anchor="timezone" w:history="1">
+            <w:r>
+              <w:rPr>
+                <w:rFonts w:ascii="Times New Roman" w:eastAsia="Times New Roman" w:hAnsi="Times New Roman" w:cs="Times New Roman"/>
+                <w:sz w:val="24"/>
+                <w:szCs w:val="24"/>
+                <w:lang w:eastAsia="fr-FR"/>
+              </w:rPr>
+              <w:t xml:space="preserve">Time zone </w:t>
+            </w:r>
+          </w:p>
+        </w:tc>
+        <w:tc>
+          <w:tcPr>
+            <w:tcW w:w="0" w:type="auto"/>
+            <w:shd w:val="clear" w:color="auto" w:fill="EEEEFF"/>
+            <w:vAlign w:val="center"/>
+            <w:hideMark/>
+          </w:tcPr>
+          <w:p>
+            <w:pPr>
+              <w:spacing w:after="0" w:line="240" w:lineRule="auto"/>
+              <w:rPr>
+                <w:rFonts w:ascii="Times New Roman" w:eastAsia="Times New Roman" w:hAnsi="Times New Roman" w:cs="Times New Roman"/>
+                <w:sz w:val="24"/>
+                <w:szCs w:val="24"/>
+                <w:lang w:eastAsia="fr-FR"/>
+              </w:rPr>
+            </w:pPr>
+            <w:hyperlink r:id="rId32" w:anchor="timezone" w:history="1">
               <w:r>
                 <w:rPr>
                   <w:rFonts w:ascii="Times New Roman" w:eastAsia="Times New Roman" w:hAnsi="Times New Roman" w:cs="Times New Roman"/>
@@ -5373,7 +5475,7 @@
                 <w:lang w:eastAsia="fr-FR"/>
               </w:rPr>
             </w:pPr>
-            <w:hyperlink r:id="rId32" w:anchor="rfc822timezone" w:history="1">
+            <w:hyperlink r:id="rId33" w:anchor="rfc822timezone" w:history="1">
               <w:r>
                 <w:rPr>
                   <w:rFonts w:ascii="Times New Roman" w:eastAsia="Times New Roman" w:hAnsi="Times New Roman" w:cs="Times New Roman"/>
@@ -5520,7 +5622,7 @@
                 <w:lang w:eastAsia="fr-FR"/>
               </w:rPr>
             </w:pPr>
-            <w:hyperlink r:id="rId33" w:anchor="iso8601timezone" w:history="1">
+            <w:hyperlink r:id="rId34" w:anchor="iso8601timezone" w:history="1">
               <w:r>
                 <w:rPr>
                   <w:rFonts w:ascii="Times New Roman" w:eastAsia="Times New Roman" w:hAnsi="Times New Roman" w:cs="Times New Roman"/>
@@ -5615,11 +5717,11 @@
       <w:pPr>
         <w:pStyle w:val="Titre3"/>
       </w:pPr>
-      <w:bookmarkStart w:id="8" w:name="_Toc107338282"/>
+      <w:bookmarkStart w:id="9" w:name="_Toc107346185"/>
       <w:r>
         <w:t>Exemples</w:t>
       </w:r>
-      <w:bookmarkEnd w:id="8"/>
+      <w:bookmarkEnd w:id="9"/>
     </w:p>
     <w:tbl>
       <w:tblPr>
@@ -5755,9 +5857,20 @@
                 <w:szCs w:val="20"/>
                 <w:lang w:val="en-US" w:eastAsia="fr-FR"/>
               </w:rPr>
-              <w:t>HH:mm:ss</w:t>
+              <w:t>HH:</w:t>
+            </w:r>
+            <w:proofErr w:type="gramStart"/>
+            <w:r>
+              <w:rPr>
+                <w:rFonts w:ascii="Courier New" w:eastAsia="Times New Roman" w:hAnsi="Courier New" w:cs="Courier New"/>
+                <w:sz w:val="20"/>
+                <w:szCs w:val="20"/>
+                <w:lang w:val="en-US" w:eastAsia="fr-FR"/>
+              </w:rPr>
+              <w:t>mm:ss</w:t>
             </w:r>
             <w:proofErr w:type="spellEnd"/>
+            <w:proofErr w:type="gramEnd"/>
             <w:r>
               <w:rPr>
                 <w:rFonts w:ascii="Courier New" w:eastAsia="Times New Roman" w:hAnsi="Courier New" w:cs="Courier New"/>
@@ -6876,7 +6989,7 @@
       <w:pPr>
         <w:pStyle w:val="Titre2"/>
       </w:pPr>
-      <w:bookmarkStart w:id="9" w:name="_Toc107338283"/>
+      <w:bookmarkStart w:id="10" w:name="_Toc107346186"/>
       <w:r>
         <w:t xml:space="preserve">Class </w:t>
       </w:r>
@@ -6884,11 +6997,11 @@
       <w:r>
         <w:t>DateTimeFormatter</w:t>
       </w:r>
-      <w:bookmarkEnd w:id="9"/>
+      <w:bookmarkEnd w:id="10"/>
       <w:proofErr w:type="spellEnd"/>
     </w:p>
     <w:p>
-      <w:hyperlink r:id="rId34" w:history="1">
+      <w:hyperlink r:id="rId35" w:history="1">
         <w:r>
           <w:rPr>
             <w:rStyle w:val="Lienhypertexte"/>
@@ -6901,7 +7014,7 @@
       <w:pPr>
         <w:pStyle w:val="Titre3"/>
       </w:pPr>
-      <w:bookmarkStart w:id="10" w:name="_Toc107338284"/>
+      <w:bookmarkStart w:id="11" w:name="_Toc107346187"/>
       <w:proofErr w:type="spellStart"/>
       <w:r>
         <w:t>Predefined</w:t>
@@ -6914,7 +7027,7 @@
       <w:r>
         <w:t>Formatters</w:t>
       </w:r>
-      <w:bookmarkEnd w:id="10"/>
+      <w:bookmarkEnd w:id="11"/>
       <w:proofErr w:type="spellEnd"/>
     </w:p>
     <w:tbl>
@@ -7055,7 +7168,7 @@
                 <w:lang w:eastAsia="fr-FR"/>
               </w:rPr>
             </w:pPr>
-            <w:hyperlink r:id="rId35" w:anchor="ofLocalizedDate-java.time.format.FormatStyle-" w:history="1">
+            <w:hyperlink r:id="rId36" w:anchor="ofLocalizedDate-java.time.format.FormatStyle-" w:history="1">
               <w:proofErr w:type="spellStart"/>
               <w:r>
                 <w:rPr>
@@ -7139,7 +7252,17 @@
                 <w:szCs w:val="24"/>
                 <w:lang w:val="en-US" w:eastAsia="fr-FR"/>
               </w:rPr>
-              <w:t xml:space="preserve">Formatter with date style from the locale </w:t>
+              <w:t xml:space="preserve">Formatter with date </w:t>
+            </w:r>
+            <w:r>
+              <w:rPr>
+                <w:rFonts w:ascii="Times New Roman" w:eastAsia="Times New Roman" w:hAnsi="Times New Roman" w:cs="Times New Roman"/>
+                <w:sz w:val="24"/>
+                <w:szCs w:val="24"/>
+                <w:lang w:val="en-US" w:eastAsia="fr-FR"/>
+              </w:rPr>
+              <w:lastRenderedPageBreak/>
+              <w:t xml:space="preserve">style from the locale </w:t>
             </w:r>
           </w:p>
         </w:tc>
@@ -7166,6 +7289,7 @@
                 <w:szCs w:val="24"/>
                 <w:lang w:eastAsia="fr-FR"/>
               </w:rPr>
+              <w:lastRenderedPageBreak/>
               <w:t>'2011-12-03'</w:t>
             </w:r>
           </w:p>
@@ -7191,7 +7315,7 @@
                 <w:lang w:eastAsia="fr-FR"/>
               </w:rPr>
             </w:pPr>
-            <w:hyperlink r:id="rId36" w:anchor="ofLocalizedTime-java.time.format.FormatStyle-" w:history="1">
+            <w:hyperlink r:id="rId37" w:anchor="ofLocalizedTime-java.time.format.FormatStyle-" w:history="1">
               <w:proofErr w:type="spellStart"/>
               <w:r>
                 <w:rPr>
@@ -7327,7 +7451,7 @@
                 <w:lang w:eastAsia="fr-FR"/>
               </w:rPr>
             </w:pPr>
-            <w:hyperlink r:id="rId37" w:anchor="ofLocalizedDateTime-java.time.format.FormatStyle-" w:history="1">
+            <w:hyperlink r:id="rId38" w:anchor="ofLocalizedDateTime-java.time.format.FormatStyle-" w:history="1">
               <w:proofErr w:type="spellStart"/>
               <w:r>
                 <w:rPr>
@@ -7463,7 +7587,7 @@
                 <w:lang w:eastAsia="fr-FR"/>
               </w:rPr>
             </w:pPr>
-            <w:hyperlink r:id="rId38" w:anchor="ofLocalizedDateTime-java.time.format.FormatStyle-" w:history="1">
+            <w:hyperlink r:id="rId39" w:anchor="ofLocalizedDateTime-java.time.format.FormatStyle-" w:history="1">
               <w:proofErr w:type="spellStart"/>
               <w:r>
                 <w:rPr>
@@ -7599,7 +7723,7 @@
                 <w:lang w:eastAsia="fr-FR"/>
               </w:rPr>
             </w:pPr>
-            <w:hyperlink r:id="rId39" w:anchor="BASIC_ISO_DATE" w:history="1">
+            <w:hyperlink r:id="rId40" w:anchor="BASIC_ISO_DATE" w:history="1">
               <w:r>
                 <w:rPr>
                   <w:rFonts w:ascii="Courier New" w:eastAsia="Times New Roman" w:hAnsi="Courier New" w:cs="Courier New"/>
@@ -7689,7 +7813,7 @@
                 <w:lang w:eastAsia="fr-FR"/>
               </w:rPr>
             </w:pPr>
-            <w:hyperlink r:id="rId40" w:anchor="ISO_LOCAL_DATE" w:history="1">
+            <w:hyperlink r:id="rId41" w:anchor="ISO_LOCAL_DATE" w:history="1">
               <w:r>
                 <w:rPr>
                   <w:rFonts w:ascii="Courier New" w:eastAsia="Times New Roman" w:hAnsi="Courier New" w:cs="Courier New"/>
@@ -7779,7 +7903,7 @@
                 <w:lang w:eastAsia="fr-FR"/>
               </w:rPr>
             </w:pPr>
-            <w:hyperlink r:id="rId41" w:anchor="ISO_OFFSET_DATE" w:history="1">
+            <w:hyperlink r:id="rId42" w:anchor="ISO_OFFSET_DATE" w:history="1">
               <w:r>
                 <w:rPr>
                   <w:rFonts w:ascii="Courier New" w:eastAsia="Times New Roman" w:hAnsi="Courier New" w:cs="Courier New"/>
@@ -7889,7 +8013,7 @@
                 <w:lang w:eastAsia="fr-FR"/>
               </w:rPr>
             </w:pPr>
-            <w:hyperlink r:id="rId42" w:anchor="ISO_DATE" w:history="1">
+            <w:hyperlink r:id="rId43" w:anchor="ISO_DATE" w:history="1">
               <w:r>
                 <w:rPr>
                   <w:rFonts w:ascii="Courier New" w:eastAsia="Times New Roman" w:hAnsi="Courier New" w:cs="Courier New"/>
@@ -7979,7 +8103,7 @@
                 <w:lang w:eastAsia="fr-FR"/>
               </w:rPr>
             </w:pPr>
-            <w:hyperlink r:id="rId43" w:anchor="ISO_LOCAL_TIME" w:history="1">
+            <w:hyperlink r:id="rId44" w:anchor="ISO_LOCAL_TIME" w:history="1">
               <w:r>
                 <w:rPr>
                   <w:rFonts w:ascii="Courier New" w:eastAsia="Times New Roman" w:hAnsi="Courier New" w:cs="Courier New"/>
@@ -8089,7 +8213,7 @@
                 <w:lang w:eastAsia="fr-FR"/>
               </w:rPr>
             </w:pPr>
-            <w:hyperlink r:id="rId44" w:anchor="ISO_OFFSET_TIME" w:history="1">
+            <w:hyperlink r:id="rId45" w:anchor="ISO_OFFSET_TIME" w:history="1">
               <w:r>
                 <w:rPr>
                   <w:rFonts w:ascii="Courier New" w:eastAsia="Times New Roman" w:hAnsi="Courier New" w:cs="Courier New"/>
@@ -8199,7 +8323,7 @@
                 <w:lang w:eastAsia="fr-FR"/>
               </w:rPr>
             </w:pPr>
-            <w:hyperlink r:id="rId45" w:anchor="ISO_TIME" w:history="1">
+            <w:hyperlink r:id="rId46" w:anchor="ISO_TIME" w:history="1">
               <w:r>
                 <w:rPr>
                   <w:rFonts w:ascii="Courier New" w:eastAsia="Times New Roman" w:hAnsi="Courier New" w:cs="Courier New"/>
@@ -8289,7 +8413,7 @@
                 <w:lang w:eastAsia="fr-FR"/>
               </w:rPr>
             </w:pPr>
-            <w:hyperlink r:id="rId46" w:anchor="ISO_LOCAL_DATE_TIME" w:history="1">
+            <w:hyperlink r:id="rId47" w:anchor="ISO_LOCAL_DATE_TIME" w:history="1">
               <w:r>
                 <w:rPr>
                   <w:rFonts w:ascii="Courier New" w:eastAsia="Times New Roman" w:hAnsi="Courier New" w:cs="Courier New"/>
@@ -8379,7 +8503,7 @@
                 <w:lang w:eastAsia="fr-FR"/>
               </w:rPr>
             </w:pPr>
-            <w:hyperlink r:id="rId47" w:anchor="ISO_OFFSET_DATE_TIME" w:history="1">
+            <w:hyperlink r:id="rId48" w:anchor="ISO_OFFSET_DATE_TIME" w:history="1">
               <w:r>
                 <w:rPr>
                   <w:rFonts w:ascii="Courier New" w:eastAsia="Times New Roman" w:hAnsi="Courier New" w:cs="Courier New"/>
@@ -8489,7 +8613,7 @@
                 <w:lang w:eastAsia="fr-FR"/>
               </w:rPr>
             </w:pPr>
-            <w:hyperlink r:id="rId48" w:anchor="ISO_ZONED_DATE_TIME" w:history="1">
+            <w:hyperlink r:id="rId49" w:anchor="ISO_ZONED_DATE_TIME" w:history="1">
               <w:r>
                 <w:rPr>
                   <w:rFonts w:ascii="Courier New" w:eastAsia="Times New Roman" w:hAnsi="Courier New" w:cs="Courier New"/>
@@ -8590,7 +8714,7 @@
                 <w:lang w:eastAsia="fr-FR"/>
               </w:rPr>
             </w:pPr>
-            <w:hyperlink r:id="rId49" w:anchor="ISO_DATE_TIME" w:history="1">
+            <w:hyperlink r:id="rId50" w:anchor="ISO_DATE_TIME" w:history="1">
               <w:r>
                 <w:rPr>
                   <w:rFonts w:ascii="Courier New" w:eastAsia="Times New Roman" w:hAnsi="Courier New" w:cs="Courier New"/>
@@ -8700,7 +8824,7 @@
                 <w:lang w:eastAsia="fr-FR"/>
               </w:rPr>
             </w:pPr>
-            <w:hyperlink r:id="rId50" w:anchor="ISO_ORDINAL_DATE" w:history="1">
+            <w:hyperlink r:id="rId51" w:anchor="ISO_ORDINAL_DATE" w:history="1">
               <w:r>
                 <w:rPr>
                   <w:rFonts w:ascii="Courier New" w:eastAsia="Times New Roman" w:hAnsi="Courier New" w:cs="Courier New"/>
@@ -8790,7 +8914,7 @@
                 <w:lang w:eastAsia="fr-FR"/>
               </w:rPr>
             </w:pPr>
-            <w:hyperlink r:id="rId51" w:anchor="ISO_WEEK_DATE" w:history="1">
+            <w:hyperlink r:id="rId52" w:anchor="ISO_WEEK_DATE" w:history="1">
               <w:r>
                 <w:rPr>
                   <w:rFonts w:ascii="Courier New" w:eastAsia="Times New Roman" w:hAnsi="Courier New" w:cs="Courier New"/>
@@ -8891,7 +9015,7 @@
                 <w:lang w:eastAsia="fr-FR"/>
               </w:rPr>
             </w:pPr>
-            <w:hyperlink r:id="rId52" w:anchor="ISO_INSTANT" w:history="1">
+            <w:hyperlink r:id="rId53" w:anchor="ISO_INSTANT" w:history="1">
               <w:r>
                 <w:rPr>
                   <w:rFonts w:ascii="Courier New" w:eastAsia="Times New Roman" w:hAnsi="Courier New" w:cs="Courier New"/>
@@ -8981,7 +9105,7 @@
                 <w:lang w:eastAsia="fr-FR"/>
               </w:rPr>
             </w:pPr>
-            <w:hyperlink r:id="rId53" w:anchor="RFC_1123_DATE_TIME" w:history="1">
+            <w:hyperlink r:id="rId54" w:anchor="RFC_1123_DATE_TIME" w:history="1">
               <w:r>
                 <w:rPr>
                   <w:rFonts w:ascii="Courier New" w:eastAsia="Times New Roman" w:hAnsi="Courier New" w:cs="Courier New"/>
@@ -9060,14 +9184,14 @@
           <w:lang w:val="en-US"/>
         </w:rPr>
       </w:pPr>
-      <w:bookmarkStart w:id="11" w:name="_Toc107338285"/>
+      <w:bookmarkStart w:id="12" w:name="_Toc107346188"/>
       <w:r>
         <w:rPr>
           <w:lang w:val="en-US"/>
         </w:rPr>
         <w:t>Patterns for Formatting and Parsing</w:t>
       </w:r>
-      <w:bookmarkEnd w:id="11"/>
+      <w:bookmarkEnd w:id="12"/>
     </w:p>
     <w:p>
       <w:pPr>
@@ -9104,7 +9228,27 @@
           <w:szCs w:val="20"/>
           <w:lang w:val="en-US" w:eastAsia="fr-FR"/>
         </w:rPr>
-        <w:t xml:space="preserve">  Symbol  Meaning                     Presentation      Examples</w:t>
+        <w:t xml:space="preserve">  </w:t>
+      </w:r>
+      <w:proofErr w:type="gramStart"/>
+      <w:r>
+        <w:rPr>
+          <w:rFonts w:ascii="Courier New" w:eastAsia="Times New Roman" w:hAnsi="Courier New" w:cs="Courier New"/>
+          <w:sz w:val="20"/>
+          <w:szCs w:val="20"/>
+          <w:lang w:val="en-US" w:eastAsia="fr-FR"/>
+        </w:rPr>
+        <w:t>Symbol  Meaning</w:t>
+      </w:r>
+      <w:proofErr w:type="gramEnd"/>
+      <w:r>
+        <w:rPr>
+          <w:rFonts w:ascii="Courier New" w:eastAsia="Times New Roman" w:hAnsi="Courier New" w:cs="Courier New"/>
+          <w:sz w:val="20"/>
+          <w:szCs w:val="20"/>
+          <w:lang w:val="en-US" w:eastAsia="fr-FR"/>
+        </w:rPr>
+        <w:t xml:space="preserve">                     Presentation      Examples</w:t>
       </w:r>
     </w:p>
     <w:p>
@@ -9810,7 +9954,27 @@
           <w:szCs w:val="20"/>
           <w:lang w:val="en-US" w:eastAsia="fr-FR"/>
         </w:rPr>
-        <w:t xml:space="preserve">   h       clock-hour-of-am-pm (1-12)  number            12</w:t>
+        <w:t xml:space="preserve">   h       clock-hour-of-am-pm (1-12</w:t>
+      </w:r>
+      <w:proofErr w:type="gramStart"/>
+      <w:r>
+        <w:rPr>
+          <w:rFonts w:ascii="Courier New" w:eastAsia="Times New Roman" w:hAnsi="Courier New" w:cs="Courier New"/>
+          <w:sz w:val="20"/>
+          <w:szCs w:val="20"/>
+          <w:lang w:val="en-US" w:eastAsia="fr-FR"/>
+        </w:rPr>
+        <w:t>)  number</w:t>
+      </w:r>
+      <w:proofErr w:type="gramEnd"/>
+      <w:r>
+        <w:rPr>
+          <w:rFonts w:ascii="Courier New" w:eastAsia="Times New Roman" w:hAnsi="Courier New" w:cs="Courier New"/>
+          <w:sz w:val="20"/>
+          <w:szCs w:val="20"/>
+          <w:lang w:val="en-US" w:eastAsia="fr-FR"/>
+        </w:rPr>
+        <w:t xml:space="preserve">            12</w:t>
       </w:r>
     </w:p>
     <w:p>
@@ -9886,7 +10050,27 @@
           <w:szCs w:val="20"/>
           <w:lang w:val="en-US" w:eastAsia="fr-FR"/>
         </w:rPr>
-        <w:t xml:space="preserve">   k       clock-hour-of-am-pm (1-24)  number            0</w:t>
+        <w:t xml:space="preserve">   k       clock-hour-of-am-pm (1-24</w:t>
+      </w:r>
+      <w:proofErr w:type="gramStart"/>
+      <w:r>
+        <w:rPr>
+          <w:rFonts w:ascii="Courier New" w:eastAsia="Times New Roman" w:hAnsi="Courier New" w:cs="Courier New"/>
+          <w:sz w:val="20"/>
+          <w:szCs w:val="20"/>
+          <w:lang w:val="en-US" w:eastAsia="fr-FR"/>
+        </w:rPr>
+        <w:t>)  number</w:t>
+      </w:r>
+      <w:proofErr w:type="gramEnd"/>
+      <w:r>
+        <w:rPr>
+          <w:rFonts w:ascii="Courier New" w:eastAsia="Times New Roman" w:hAnsi="Courier New" w:cs="Courier New"/>
+          <w:sz w:val="20"/>
+          <w:szCs w:val="20"/>
+          <w:lang w:val="en-US" w:eastAsia="fr-FR"/>
+        </w:rPr>
+        <w:t xml:space="preserve">            0</w:t>
       </w:r>
     </w:p>
     <w:p>
@@ -10345,8 +10529,19 @@
           <w:szCs w:val="20"/>
           <w:lang w:val="en-US" w:eastAsia="fr-FR"/>
         </w:rPr>
-        <w:t xml:space="preserve">   O       localized zone-offset       offset-O          GMT+8; GMT+08:00; UTC-08:00;</w:t>
-      </w:r>
+        <w:t xml:space="preserve">   O       localized zone-offset       offset-O          GMT+8; GMT+08:00; UTC-</w:t>
+      </w:r>
+      <w:proofErr w:type="gramStart"/>
+      <w:r>
+        <w:rPr>
+          <w:rFonts w:ascii="Courier New" w:eastAsia="Times New Roman" w:hAnsi="Courier New" w:cs="Courier New"/>
+          <w:sz w:val="20"/>
+          <w:szCs w:val="20"/>
+          <w:lang w:val="en-US" w:eastAsia="fr-FR"/>
+        </w:rPr>
+        <w:t>08:00;</w:t>
+      </w:r>
+      <w:proofErr w:type="gramEnd"/>
     </w:p>
     <w:p>
       <w:pPr>
@@ -10383,8 +10578,19 @@
           <w:szCs w:val="20"/>
           <w:lang w:val="en-US" w:eastAsia="fr-FR"/>
         </w:rPr>
-        <w:t xml:space="preserve">   X       zone-offset 'Z' for zero    offset-X          Z; -08; -0830; -08:30; -083015; -08:30:15;</w:t>
-      </w:r>
+        <w:t xml:space="preserve">   X       zone-offset 'Z' for zero    offset-X          Z; -08; -0830; -08:30; -083015; -</w:t>
+      </w:r>
+      <w:proofErr w:type="gramStart"/>
+      <w:r>
+        <w:rPr>
+          <w:rFonts w:ascii="Courier New" w:eastAsia="Times New Roman" w:hAnsi="Courier New" w:cs="Courier New"/>
+          <w:sz w:val="20"/>
+          <w:szCs w:val="20"/>
+          <w:lang w:val="en-US" w:eastAsia="fr-FR"/>
+        </w:rPr>
+        <w:t>08:30:15;</w:t>
+      </w:r>
+      <w:proofErr w:type="gramEnd"/>
     </w:p>
     <w:p>
       <w:pPr>
@@ -10421,8 +10627,19 @@
           <w:szCs w:val="20"/>
           <w:lang w:val="en-US" w:eastAsia="fr-FR"/>
         </w:rPr>
-        <w:t xml:space="preserve">   x       zone-offset                 offset-x          +0000; -08; -0830; -08:30; -083015; -08:30:15;</w:t>
-      </w:r>
+        <w:t xml:space="preserve">   x       zone-offset                 offset-x          +0000; -08; -0830; -08:30; -083015; -</w:t>
+      </w:r>
+      <w:proofErr w:type="gramStart"/>
+      <w:r>
+        <w:rPr>
+          <w:rFonts w:ascii="Courier New" w:eastAsia="Times New Roman" w:hAnsi="Courier New" w:cs="Courier New"/>
+          <w:sz w:val="20"/>
+          <w:szCs w:val="20"/>
+          <w:lang w:val="en-US" w:eastAsia="fr-FR"/>
+        </w:rPr>
+        <w:t>08:30:15;</w:t>
+      </w:r>
+      <w:proofErr w:type="gramEnd"/>
     </w:p>
     <w:p>
       <w:pPr>
@@ -10459,8 +10676,19 @@
           <w:szCs w:val="20"/>
           <w:lang w:val="en-US" w:eastAsia="fr-FR"/>
         </w:rPr>
-        <w:t xml:space="preserve">   Z       zone-offset                 offset-Z          +0000; -0800; -08:00;</w:t>
-      </w:r>
+        <w:t xml:space="preserve">   Z       zone-offset                 offset-Z          +0000; -0800; -</w:t>
+      </w:r>
+      <w:proofErr w:type="gramStart"/>
+      <w:r>
+        <w:rPr>
+          <w:rFonts w:ascii="Courier New" w:eastAsia="Times New Roman" w:hAnsi="Courier New" w:cs="Courier New"/>
+          <w:sz w:val="20"/>
+          <w:szCs w:val="20"/>
+          <w:lang w:val="en-US" w:eastAsia="fr-FR"/>
+        </w:rPr>
+        <w:t>08:00;</w:t>
+      </w:r>
+      <w:proofErr w:type="gramEnd"/>
     </w:p>
     <w:p>
       <w:pPr>
@@ -10593,7 +10821,27 @@
           <w:szCs w:val="20"/>
           <w:lang w:val="en-US" w:eastAsia="fr-FR"/>
         </w:rPr>
-        <w:t xml:space="preserve">   '       escape for text             delimiter</w:t>
+        <w:t xml:space="preserve">   '       </w:t>
+      </w:r>
+      <w:proofErr w:type="gramStart"/>
+      <w:r>
+        <w:rPr>
+          <w:rFonts w:ascii="Courier New" w:eastAsia="Times New Roman" w:hAnsi="Courier New" w:cs="Courier New"/>
+          <w:sz w:val="20"/>
+          <w:szCs w:val="20"/>
+          <w:lang w:val="en-US" w:eastAsia="fr-FR"/>
+        </w:rPr>
+        <w:t>escape</w:t>
+      </w:r>
+      <w:proofErr w:type="gramEnd"/>
+      <w:r>
+        <w:rPr>
+          <w:rFonts w:ascii="Courier New" w:eastAsia="Times New Roman" w:hAnsi="Courier New" w:cs="Courier New"/>
+          <w:sz w:val="20"/>
+          <w:szCs w:val="20"/>
+          <w:lang w:val="en-US" w:eastAsia="fr-FR"/>
+        </w:rPr>
+        <w:t xml:space="preserve"> for text             delimiter</w:t>
       </w:r>
     </w:p>
     <w:p>
@@ -10669,8 +10917,19 @@
           <w:szCs w:val="20"/>
           <w:lang w:val="en-US" w:eastAsia="fr-FR"/>
         </w:rPr>
-        <w:t xml:space="preserve">   [       optional section start</w:t>
-      </w:r>
+        <w:t xml:space="preserve">   [       optional section </w:t>
+      </w:r>
+      <w:proofErr w:type="gramStart"/>
+      <w:r>
+        <w:rPr>
+          <w:rFonts w:ascii="Courier New" w:eastAsia="Times New Roman" w:hAnsi="Courier New" w:cs="Courier New"/>
+          <w:sz w:val="20"/>
+          <w:szCs w:val="20"/>
+          <w:lang w:val="en-US" w:eastAsia="fr-FR"/>
+        </w:rPr>
+        <w:t>start</w:t>
+      </w:r>
+      <w:proofErr w:type="gramEnd"/>
     </w:p>
     <w:p>
       <w:pPr>
@@ -10707,7 +10966,27 @@
           <w:szCs w:val="20"/>
           <w:lang w:val="en-US" w:eastAsia="fr-FR"/>
         </w:rPr>
-        <w:t xml:space="preserve">   ]       optional section end</w:t>
+        <w:t xml:space="preserve">   </w:t>
+      </w:r>
+      <w:proofErr w:type="gramStart"/>
+      <w:r>
+        <w:rPr>
+          <w:rFonts w:ascii="Courier New" w:eastAsia="Times New Roman" w:hAnsi="Courier New" w:cs="Courier New"/>
+          <w:sz w:val="20"/>
+          <w:szCs w:val="20"/>
+          <w:lang w:val="en-US" w:eastAsia="fr-FR"/>
+        </w:rPr>
+        <w:t xml:space="preserve">]   </w:t>
+      </w:r>
+      <w:proofErr w:type="gramEnd"/>
+      <w:r>
+        <w:rPr>
+          <w:rFonts w:ascii="Courier New" w:eastAsia="Times New Roman" w:hAnsi="Courier New" w:cs="Courier New"/>
+          <w:sz w:val="20"/>
+          <w:szCs w:val="20"/>
+          <w:lang w:val="en-US" w:eastAsia="fr-FR"/>
+        </w:rPr>
+        <w:t xml:space="preserve">    optional section end</w:t>
       </w:r>
     </w:p>
     <w:p>
@@ -10745,7 +11024,27 @@
           <w:szCs w:val="20"/>
           <w:lang w:val="en-US" w:eastAsia="fr-FR"/>
         </w:rPr>
-        <w:t xml:space="preserve">   #       reserved for future use</w:t>
+        <w:t xml:space="preserve">   #       </w:t>
+      </w:r>
+      <w:proofErr w:type="gramStart"/>
+      <w:r>
+        <w:rPr>
+          <w:rFonts w:ascii="Courier New" w:eastAsia="Times New Roman" w:hAnsi="Courier New" w:cs="Courier New"/>
+          <w:sz w:val="20"/>
+          <w:szCs w:val="20"/>
+          <w:lang w:val="en-US" w:eastAsia="fr-FR"/>
+        </w:rPr>
+        <w:t>reserved</w:t>
+      </w:r>
+      <w:proofErr w:type="gramEnd"/>
+      <w:r>
+        <w:rPr>
+          <w:rFonts w:ascii="Courier New" w:eastAsia="Times New Roman" w:hAnsi="Courier New" w:cs="Courier New"/>
+          <w:sz w:val="20"/>
+          <w:szCs w:val="20"/>
+          <w:lang w:val="en-US" w:eastAsia="fr-FR"/>
+        </w:rPr>
+        <w:t xml:space="preserve"> for future use</w:t>
       </w:r>
     </w:p>
     <w:p>
@@ -10783,7 +11082,27 @@
           <w:szCs w:val="20"/>
           <w:lang w:val="en-US" w:eastAsia="fr-FR"/>
         </w:rPr>
-        <w:t xml:space="preserve">   {       reserved for future use</w:t>
+        <w:t xml:space="preserve">   </w:t>
+      </w:r>
+      <w:proofErr w:type="gramStart"/>
+      <w:r>
+        <w:rPr>
+          <w:rFonts w:ascii="Courier New" w:eastAsia="Times New Roman" w:hAnsi="Courier New" w:cs="Courier New"/>
+          <w:sz w:val="20"/>
+          <w:szCs w:val="20"/>
+          <w:lang w:val="en-US" w:eastAsia="fr-FR"/>
+        </w:rPr>
+        <w:t xml:space="preserve">{  </w:t>
+      </w:r>
+      <w:proofErr w:type="gramEnd"/>
+      <w:r>
+        <w:rPr>
+          <w:rFonts w:ascii="Courier New" w:eastAsia="Times New Roman" w:hAnsi="Courier New" w:cs="Courier New"/>
+          <w:sz w:val="20"/>
+          <w:szCs w:val="20"/>
+          <w:lang w:val="en-US" w:eastAsia="fr-FR"/>
+        </w:rPr>
+        <w:t xml:space="preserve">     reserved for future use</w:t>
       </w:r>
     </w:p>
     <w:p>
@@ -10878,24 +11197,24 @@
       <w:pPr>
         <w:pStyle w:val="Titre1"/>
       </w:pPr>
-      <w:bookmarkStart w:id="12" w:name="_Toc107338286"/>
+      <w:bookmarkStart w:id="13" w:name="_Toc107346189"/>
       <w:r>
         <w:t>Liste déroulante</w:t>
       </w:r>
-      <w:bookmarkEnd w:id="12"/>
+      <w:bookmarkEnd w:id="13"/>
     </w:p>
     <w:p>
       <w:pPr>
         <w:pStyle w:val="Titre2"/>
       </w:pPr>
-      <w:bookmarkStart w:id="13" w:name="_Toc107338287"/>
+      <w:bookmarkStart w:id="14" w:name="_Toc107346190"/>
       <w:r>
         <w:t xml:space="preserve">Format des </w:t>
       </w:r>
       <w:r>
         <w:t>Dates</w:t>
       </w:r>
-      <w:bookmarkEnd w:id="13"/>
+      <w:bookmarkEnd w:id="14"/>
     </w:p>
     <w:p/>
     <w:p>
@@ -10904,7 +11223,7 @@
       </w:r>
     </w:p>
     <w:p>
-      <w:hyperlink r:id="rId54" w:history="1">
+      <w:hyperlink r:id="rId55" w:history="1">
         <w:r>
           <w:rPr>
             <w:rStyle w:val="Lienhypertexte"/>
@@ -10955,7 +11274,7 @@
                     <pic:cNvPicPr/>
                   </pic:nvPicPr>
                   <pic:blipFill>
-                    <a:blip r:embed="rId55"/>
+                    <a:blip r:embed="rId56"/>
                     <a:stretch>
                       <a:fillRect/>
                     </a:stretch>
@@ -10982,7 +11301,7 @@
           <w:lang w:val="en-US"/>
         </w:rPr>
       </w:pPr>
-      <w:hyperlink r:id="rId56" w:history="1">
+      <w:hyperlink r:id="rId57" w:history="1">
         <w:r>
           <w:rPr>
             <w:rStyle w:val="Lienhypertexte"/>
@@ -11035,7 +11354,7 @@
                     <pic:cNvPicPr/>
                   </pic:nvPicPr>
                   <pic:blipFill>
-                    <a:blip r:embed="rId57"/>
+                    <a:blip r:embed="rId58"/>
                     <a:stretch>
                       <a:fillRect/>
                     </a:stretch>
@@ -11057,7 +11376,7 @@
       </w:r>
     </w:p>
     <w:p>
-      <w:hyperlink r:id="rId58" w:history="1">
+      <w:hyperlink r:id="rId59" w:history="1">
         <w:r>
           <w:rPr>
             <w:rStyle w:val="Lienhypertexte"/>
@@ -11082,11 +11401,11 @@
       <w:pPr>
         <w:pStyle w:val="Titre1"/>
       </w:pPr>
-      <w:bookmarkStart w:id="14" w:name="_Toc107338288"/>
+      <w:bookmarkStart w:id="15" w:name="_Toc107346191"/>
       <w:r>
         <w:t>JTabbedPane</w:t>
       </w:r>
-      <w:bookmarkEnd w:id="14"/>
+      <w:bookmarkEnd w:id="15"/>
     </w:p>
     <w:p>
       <w:r>
@@ -11109,7 +11428,7 @@
                     <pic:cNvPicPr/>
                   </pic:nvPicPr>
                   <pic:blipFill rotWithShape="1">
-                    <a:blip r:embed="rId59" cstate="email">
+                    <a:blip r:embed="rId60" cstate="email">
                       <a:extLst>
                         <a:ext uri="{28A0092B-C50C-407E-A947-70E740481C1C}">
                           <a14:useLocalDpi xmlns:a14="http://schemas.microsoft.com/office/drawing/2010/main"/>
@@ -11165,7 +11484,7 @@
                     <pic:cNvPicPr/>
                   </pic:nvPicPr>
                   <pic:blipFill rotWithShape="1">
-                    <a:blip r:embed="rId60" cstate="email">
+                    <a:blip r:embed="rId61" cstate="email">
                       <a:extLst>
                         <a:ext uri="{28A0092B-C50C-407E-A947-70E740481C1C}">
                           <a14:useLocalDpi xmlns:a14="http://schemas.microsoft.com/office/drawing/2010/main"/>
@@ -11220,7 +11539,7 @@
                     <pic:cNvPicPr/>
                   </pic:nvPicPr>
                   <pic:blipFill rotWithShape="1">
-                    <a:blip r:embed="rId61" cstate="email">
+                    <a:blip r:embed="rId62" cstate="email">
                       <a:extLst>
                         <a:ext uri="{28A0092B-C50C-407E-A947-70E740481C1C}">
                           <a14:useLocalDpi xmlns:a14="http://schemas.microsoft.com/office/drawing/2010/main"/>
@@ -11277,7 +11596,7 @@
                     <pic:cNvPicPr/>
                   </pic:nvPicPr>
                   <pic:blipFill rotWithShape="1">
-                    <a:blip r:embed="rId62" cstate="email">
+                    <a:blip r:embed="rId63" cstate="email">
                       <a:extLst>
                         <a:ext uri="{28A0092B-C50C-407E-A947-70E740481C1C}">
                           <a14:useLocalDpi xmlns:a14="http://schemas.microsoft.com/office/drawing/2010/main"/>
@@ -11332,7 +11651,7 @@
                     <pic:cNvPicPr/>
                   </pic:nvPicPr>
                   <pic:blipFill>
-                    <a:blip r:embed="rId63"/>
+                    <a:blip r:embed="rId64"/>
                     <a:stretch>
                       <a:fillRect/>
                     </a:stretch>
@@ -11375,7 +11694,7 @@
                     <pic:cNvPicPr/>
                   </pic:nvPicPr>
                   <pic:blipFill rotWithShape="1">
-                    <a:blip r:embed="rId64" cstate="email">
+                    <a:blip r:embed="rId65" cstate="email">
                       <a:extLst>
                         <a:ext uri="{28A0092B-C50C-407E-A947-70E740481C1C}">
                           <a14:useLocalDpi xmlns:a14="http://schemas.microsoft.com/office/drawing/2010/main"/>
@@ -11431,7 +11750,7 @@
                     <pic:cNvPicPr/>
                   </pic:nvPicPr>
                   <pic:blipFill rotWithShape="1">
-                    <a:blip r:embed="rId65" cstate="email">
+                    <a:blip r:embed="rId66" cstate="email">
                       <a:extLst>
                         <a:ext uri="{28A0092B-C50C-407E-A947-70E740481C1C}">
                           <a14:useLocalDpi xmlns:a14="http://schemas.microsoft.com/office/drawing/2010/main"/>
@@ -11470,30 +11789,20 @@
       <w:pPr>
         <w:pStyle w:val="Titre1"/>
       </w:pPr>
-      <w:bookmarkStart w:id="15" w:name="_Toc107338289"/>
+      <w:bookmarkStart w:id="16" w:name="_Toc107346192"/>
       <w:r>
         <w:t>Links</w:t>
       </w:r>
-      <w:bookmarkEnd w:id="15"/>
+      <w:bookmarkEnd w:id="16"/>
     </w:p>
     <w:p/>
     <w:p>
-      <w:hyperlink r:id="rId66" w:history="1">
+      <w:hyperlink r:id="rId67" w:history="1">
         <w:r>
           <w:rPr>
             <w:rStyle w:val="Lienhypertexte"/>
           </w:rPr>
           <w:t>https://www.delftstack.com/fr/howto/java/how-to-get-the-current-date-time-in-java/</w:t>
-        </w:r>
-      </w:hyperlink>
-    </w:p>
-    <w:p>
-      <w:hyperlink r:id="rId67" w:history="1">
-        <w:r>
-          <w:rPr>
-            <w:rStyle w:val="Lienhypertexte"/>
-          </w:rPr>
-          <w:t>https://docs.oracle.com/javase/8/docs/api/java/time/format/DateTimeFormatter.html</w:t>
         </w:r>
       </w:hyperlink>
     </w:p>
@@ -11503,12 +11812,22 @@
           <w:rPr>
             <w:rStyle w:val="Lienhypertexte"/>
           </w:rPr>
-          <w:t>https://www.delftstack.com/fr/howto/java/java-get-current-timestamp/</w:t>
+          <w:t>https://docs.oracle.com/javase/8/docs/api/java/time/format/DateTimeFormatter.html</w:t>
         </w:r>
       </w:hyperlink>
     </w:p>
     <w:p>
       <w:hyperlink r:id="rId69" w:history="1">
+        <w:r>
+          <w:rPr>
+            <w:rStyle w:val="Lienhypertexte"/>
+          </w:rPr>
+          <w:t>https://www.delftstack.com/fr/howto/java/java-get-current-timestamp/</w:t>
+        </w:r>
+      </w:hyperlink>
+    </w:p>
+    <w:p>
+      <w:hyperlink r:id="rId70" w:history="1">
         <w:r>
           <w:rPr>
             <w:rStyle w:val="Lienhypertexte"/>
@@ -11530,8 +11849,8 @@
     <w:p/>
     <w:p/>
     <w:sectPr>
-      <w:headerReference w:type="default" r:id="rId70"/>
-      <w:footerReference w:type="default" r:id="rId71"/>
+      <w:headerReference w:type="default" r:id="rId71"/>
+      <w:footerReference w:type="default" r:id="rId72"/>
       <w:pgSz w:w="11906" w:h="16838"/>
       <w:pgMar w:top="1417" w:right="1417" w:bottom="1417" w:left="1417" w:header="708" w:footer="708" w:gutter="0"/>
       <w:cols w:space="708"/>
@@ -11599,14 +11918,27 @@
     <w:r>
       <w:ptab w:relativeTo="margin" w:alignment="center" w:leader="none"/>
     </w:r>
-    <w:fldSimple w:instr=" FILENAME \* MERGEFORMAT ">
-      <w:r>
-        <w:rPr>
-          <w:noProof/>
-        </w:rPr>
-        <w:t>Java Dates_SFD.docx</w:t>
-      </w:r>
-    </w:fldSimple>
+    <w:r>
+      <w:fldChar w:fldCharType="begin"/>
+    </w:r>
+    <w:r>
+      <w:instrText xml:space="preserve"> FILENAME \* MERGEFORMAT </w:instrText>
+    </w:r>
+    <w:r>
+      <w:fldChar w:fldCharType="separate"/>
+    </w:r>
+    <w:r>
+      <w:rPr>
+        <w:noProof/>
+      </w:rPr>
+      <w:t>Java Dates_SFD.docx</w:t>
+    </w:r>
+    <w:r>
+      <w:rPr>
+        <w:noProof/>
+      </w:rPr>
+      <w:fldChar w:fldCharType="end"/>
+    </w:r>
     <w:r>
       <w:ptab w:relativeTo="margin" w:alignment="right" w:leader="none"/>
     </w:r>
@@ -12249,7 +12581,7 @@
               <w:sz w:val="18"/>
               <w:szCs w:val="18"/>
             </w:rPr>
-            <w:t>28-06-2022 17:51</w:t>
+            <w:t>28-06-2022 19:51</w:t>
           </w:r>
           <w:r>
             <w:rPr>

</xml_diff>